<commit_message>
Updated System-Wide Requirements Specification.docx and Vision Document.docx
</commit_message>
<xml_diff>
--- a/Vision Document.docx
+++ b/Vision Document.docx
@@ -14,7 +14,19 @@
         <w:rPr>
           <w:rFonts w:ascii="Times New Roman" w:hAnsi="Times New Roman"/>
         </w:rPr>
-        <w:t>Hotel Management System</w:t>
+        <w:t xml:space="preserve">Hotel </w:t>
+      </w:r>
+      <w:r>
+        <w:rPr>
+          <w:rFonts w:ascii="Times New Roman" w:hAnsi="Times New Roman"/>
+        </w:rPr>
+        <w:t>Reservation</w:t>
+      </w:r>
+      <w:r>
+        <w:rPr>
+          <w:rFonts w:ascii="Times New Roman" w:hAnsi="Times New Roman"/>
+        </w:rPr>
+        <w:t xml:space="preserve"> System</w:t>
       </w:r>
     </w:p>
     <w:p>
@@ -208,10 +220,7 @@
         <w:ind w:left="0" w:hanging="2"/>
       </w:pPr>
       <w:r>
-        <w:t>Problem Statement</w:t>
-      </w:r>
-      <w:r>
-        <w:t>……………………………………………….........................................2</w:t>
+        <w:t>Problem Statement……………………………………………….........................................2</w:t>
       </w:r>
     </w:p>
     <w:p>
@@ -223,10 +232,7 @@
         <w:ind w:left="0" w:hanging="2"/>
       </w:pPr>
       <w:r>
-        <w:t>Product Position Statement</w:t>
-      </w:r>
-      <w:r>
-        <w:t>…………………………………………………………………3</w:t>
+        <w:t>Product Position Statement…………………………………………………………………3</w:t>
       </w:r>
     </w:p>
     <w:p>
@@ -238,13 +244,7 @@
         <w:ind w:left="0" w:hanging="2"/>
       </w:pPr>
       <w:r>
-        <w:t>Stakeholder Descriptions</w:t>
-      </w:r>
-      <w:r>
-        <w:t>………………………………………………........</w:t>
-      </w:r>
-      <w:r>
-        <w:t>......................................3</w:t>
+        <w:t>Stakeholder Descriptions………………………………………………..............................................3</w:t>
       </w:r>
     </w:p>
     <w:p>
@@ -256,10 +256,7 @@
         <w:ind w:left="0" w:hanging="2"/>
       </w:pPr>
       <w:r>
-        <w:t>Stakeholder Summary</w:t>
-      </w:r>
-      <w:r>
-        <w:t>………………………………………………………………………3</w:t>
+        <w:t>Stakeholder Summary………………………………………………………………………3</w:t>
       </w:r>
     </w:p>
     <w:p>
@@ -271,10 +268,7 @@
         <w:ind w:left="0" w:hanging="2"/>
       </w:pPr>
       <w:r>
-        <w:t>User Environment</w:t>
-      </w:r>
-      <w:r>
-        <w:t>………………………………………………………………………</w:t>
+        <w:t>User Environment………………………………………………………………………</w:t>
       </w:r>
       <w:proofErr w:type="gramStart"/>
       <w:r>
@@ -294,10 +288,7 @@
         <w:ind w:left="0" w:hanging="2"/>
       </w:pPr>
       <w:r>
-        <w:t>Product Overview</w:t>
-      </w:r>
-      <w:r>
-        <w:t>……………………………………………….........................................................4</w:t>
+        <w:t>Product Overview……………………………………………….........................................................4</w:t>
       </w:r>
     </w:p>
     <w:p>
@@ -309,13 +300,7 @@
         <w:ind w:left="0" w:hanging="2"/>
       </w:pPr>
       <w:r>
-        <w:t>Needs and Features</w:t>
-      </w:r>
-      <w:r>
-        <w:t>………………………</w:t>
-      </w:r>
-      <w:r>
-        <w:t>………………………………………………….4</w:t>
+        <w:t>Needs and Features………………………………………………………………………….4</w:t>
       </w:r>
     </w:p>
     <w:p>
@@ -327,10 +312,7 @@
         <w:ind w:left="0" w:hanging="2"/>
       </w:pPr>
       <w:r>
-        <w:t>Other Product Requirements</w:t>
-      </w:r>
-      <w:r>
-        <w:t>………………………………………………</w:t>
+        <w:t>Other Product Requirements………………………………………………</w:t>
       </w:r>
       <w:proofErr w:type="gramStart"/>
       <w:r>
@@ -338,10 +320,7 @@
       </w:r>
       <w:proofErr w:type="gramEnd"/>
       <w:r>
-        <w:t>………….…………...</w:t>
-      </w:r>
-      <w:r>
-        <w:t>5</w:t>
+        <w:t>………….…………...5</w:t>
       </w:r>
     </w:p>
     <w:p>
@@ -509,22 +488,25 @@
         <w:jc w:val="both"/>
       </w:pPr>
       <w:r>
-        <w:t>Global hotel room count for nearly 200.000 hotels has reached nearly 17 million in 2018 and the global accommodation industry continues to grow. As a consequence of this, the starvation for automation is growing in the accommodation industry concordantly t</w:t>
+        <w:t xml:space="preserve">Global hotel room count for nearly 200.000 hotels has reached nearly 17 million in 2018 and the global accommodation industry continues to grow. As a consequence of this, the starvation for automation is growing in the accommodation industry concordantly to grow in the overall industry. In addition to this, modern travelers are eager to use technological methods of booking rooms and requesting additional services. Therefore, hotel </w:t>
       </w:r>
       <w:r>
-        <w:t>o grow in the overall industry. In addition to this, modern travelers are eager to use technological methods of booking rooms and requesting additional services. Therefore, hotel management systems become an essential asset, rather than a nice to have func</w:t>
+        <w:t>reservation</w:t>
       </w:r>
       <w:r>
-        <w:t>tion during the world of high-tech solutions. In addition to this, during the era of pandemic, the urgency of the automation and digitalization of the systems became a crucial part of being competitive. Customer management is the most critical aspect of th</w:t>
+        <w:t xml:space="preserve"> systems become an essential asset, rather than a nice to have function during the world of high-tech solutions. In addition to this, during the era of pandemic, the urgency of the automation and digitalization of the systems became a crucial part of being competitive. Customer management is the most critical aspect of the hotel management business since customers are a resource of both income and sustainability of the future sales. Therefore, in order to be more customer centric, hotel managers have an ambition to store crucial information about the guest in order to increase the customer loyalty through customer satisfaction. Storing this information and managing the information efficiently is only possible with hotel management software. Hotel </w:t>
       </w:r>
       <w:r>
-        <w:t>e hotel management business since customers are a resource of both income and sustainability of the future sales. Therefore, in order to be more customer centric, hotel managers have an ambition to store crucial information about the guest in order to incr</w:t>
+        <w:t>reservation</w:t>
       </w:r>
       <w:r>
-        <w:t xml:space="preserve">ease the customer loyalty through customer satisfaction. Storing this information and managing the information efficiently is only possible with hotel management software. Hotel management systems are useful not only for customer satisfaction but also for </w:t>
+        <w:t xml:space="preserve"> systems are useful not only for customer satisfaction but also for increasing the efficiency of the business processes. Due to the fact that, hotel </w:t>
       </w:r>
       <w:r>
-        <w:t xml:space="preserve">increasing the efficiency of the business processes. Due to the fact that, hotel management systems are great assets to keep up with competition in the market. </w:t>
+        <w:t>reservation</w:t>
+      </w:r>
+      <w:r>
+        <w:t xml:space="preserve"> systems are great assets to keep up with competition in the market. </w:t>
       </w:r>
     </w:p>
     <w:p>
@@ -533,7 +515,13 @@
         <w:jc w:val="both"/>
       </w:pPr>
       <w:r>
-        <w:t xml:space="preserve">In that sense, this document aims to describe high level definitions of problems and expectations of a typical hotel management system.     </w:t>
+        <w:t xml:space="preserve">In that sense, this document aims to describe high level definitions of problems and expectations of a typical hotel </w:t>
+      </w:r>
+      <w:r>
+        <w:t>reservation</w:t>
+      </w:r>
+      <w:r>
+        <w:t xml:space="preserve"> system.     </w:t>
       </w:r>
     </w:p>
     <w:p>
@@ -651,10 +639,7 @@
               </w:rPr>
             </w:pPr>
             <w:r>
-              <w:t>In a typical hotel, room number and room segments have already been defined. However, potential hotel guests do not know which hotel rooms are available in the hotel. Also, among one of the many duties of the receptionists is editing rooms in order to mana</w:t>
-            </w:r>
-            <w:r>
-              <w:t xml:space="preserve">ge the hotel rooms.  </w:t>
+              <w:t xml:space="preserve">In a typical hotel, room number and room segments have already been defined. However, potential hotel guests do not know which hotel rooms are available in the hotel. Also, among one of the many duties of the receptionists is editing rooms in order to manage the hotel rooms.  </w:t>
             </w:r>
           </w:p>
         </w:tc>
@@ -854,21 +839,19 @@
               <w:ind w:left="0" w:hanging="2"/>
             </w:pPr>
             <w:r>
-              <w:t>The hotel management system</w:t>
-            </w:r>
-            <w:r>
-              <w:t xml:space="preserve"> allows hotel guests to choose available hotel rooms from a kiosk in the lobby and receptionists to edit these hotel rooms through the hotel management system. This information is preserved for further usage in marketing, other </w:t>
-            </w:r>
-            <w:proofErr w:type="spellStart"/>
-            <w:r>
-              <w:t>other</w:t>
-            </w:r>
-            <w:proofErr w:type="spellEnd"/>
-            <w:r>
-              <w:t xml:space="preserve"> customer relations act</w:t>
-            </w:r>
-            <w:r>
-              <w:t>ivities.</w:t>
+              <w:t xml:space="preserve">The hotel </w:t>
+            </w:r>
+            <w:r>
+              <w:t>reservation</w:t>
+            </w:r>
+            <w:r>
+              <w:t xml:space="preserve"> system allows hotel guests to choose available hotel rooms from a kiosk in the lobby and receptionists to edit these hotel rooms through the hotel </w:t>
+            </w:r>
+            <w:r>
+              <w:t>reservation</w:t>
+            </w:r>
+            <w:r>
+              <w:t xml:space="preserve"> system. This information is preserved for further usage in marketing, other customer relations activities.</w:t>
             </w:r>
           </w:p>
         </w:tc>
@@ -1004,10 +987,7 @@
               <w:ind w:left="0" w:hanging="2"/>
             </w:pPr>
             <w:r>
-              <w:t>Guests, Recepti</w:t>
-            </w:r>
-            <w:r>
-              <w:t>onist</w:t>
+              <w:t>Guests, Receptionist</w:t>
             </w:r>
           </w:p>
         </w:tc>
@@ -1111,22 +1091,17 @@
               <w:ind w:left="0" w:hanging="2"/>
             </w:pPr>
             <w:r>
-              <w:t xml:space="preserve">The hotel management system allows guests to choose available hotel services and receptionists may be able to edit services information to direct required services to the guests through the hotel's kiosk in the lobby or </w:t>
+              <w:t xml:space="preserve">The hotel </w:t>
+            </w:r>
+            <w:r>
+              <w:t>reservation</w:t>
+            </w:r>
+            <w:r>
+              <w:t xml:space="preserve"> system allows guests to choose available hotel services and receptionists may be able to edit services information to direct required services to the guests through the hotel's kiosk in the lobby or touchscreens </w:t>
             </w:r>
             <w:r>
               <w:lastRenderedPageBreak/>
-              <w:t>touchscreens in their rooms. This in</w:t>
-            </w:r>
-            <w:r>
-              <w:t xml:space="preserve">formation is preserved for further usage in marketing, other </w:t>
-            </w:r>
-            <w:proofErr w:type="spellStart"/>
-            <w:r>
-              <w:t>other</w:t>
-            </w:r>
-            <w:proofErr w:type="spellEnd"/>
-            <w:r>
-              <w:t xml:space="preserve"> customer relations activities.</w:t>
+              <w:t>in their rooms. This information is preserved for further usage in marketing, other customer relations activities.</w:t>
             </w:r>
           </w:p>
         </w:tc>
@@ -1199,10 +1174,7 @@
               <w:ind w:left="0" w:hanging="2"/>
             </w:pPr>
             <w:r>
-              <w:t>In a typical hotel, guests make the payments before or after the delivery of service. The payment is done manually by hotel guests. Therefore, receptionists also store payment information manually. This is an inefficient method to handle the payments and h</w:t>
-            </w:r>
-            <w:r>
-              <w:t xml:space="preserve">ard to manage the information. </w:t>
+              <w:t xml:space="preserve">In a typical hotel, guests make the payments before or after the delivery of service. The payment is done manually by hotel guests. Therefore, receptionists also store payment information manually. This is an inefficient method to handle the payments and hard to manage the information. </w:t>
             </w:r>
           </w:p>
         </w:tc>
@@ -1348,7 +1320,13 @@
               <w:ind w:left="0" w:hanging="2"/>
             </w:pPr>
             <w:r>
-              <w:t>The hotel management system allows hotel guests to make payment before or after the reservation through the hotel's kiosk in the lobby and receptionists approve this payment. This information is preserved for further usage in the accounting department.</w:t>
+              <w:t xml:space="preserve">The hotel </w:t>
+            </w:r>
+            <w:r>
+              <w:t>reservation</w:t>
+            </w:r>
+            <w:r>
+              <w:t xml:space="preserve"> system allows hotel guests to make payment before or after the reservation through the hotel's kiosk in the lobby and receptionists approve this payment. This information is preserved for further usage in the accounting department.</w:t>
             </w:r>
           </w:p>
         </w:tc>
@@ -1383,13 +1361,7 @@
         <w:rPr>
           <w:rFonts w:ascii="Times New Roman" w:hAnsi="Times New Roman"/>
         </w:rPr>
-        <w:t>P</w:t>
-      </w:r>
-      <w:r>
-        <w:rPr>
-          <w:rFonts w:ascii="Times New Roman" w:hAnsi="Times New Roman"/>
-        </w:rPr>
-        <w:t>roduct Position Statement</w:t>
+        <w:t>Product Position Statement</w:t>
       </w:r>
     </w:p>
     <w:tbl>
@@ -1606,10 +1578,13 @@
               <w:ind w:left="0" w:hanging="2"/>
             </w:pPr>
             <w:r>
-              <w:t xml:space="preserve"> is a </w:t>
-            </w:r>
-            <w:r>
-              <w:t xml:space="preserve">platform product of the Hotel Management System </w:t>
+              <w:t xml:space="preserve"> is a platform product of the Hotel </w:t>
+            </w:r>
+            <w:r>
+              <w:t>Reservation</w:t>
+            </w:r>
+            <w:r>
+              <w:t xml:space="preserve"> System </w:t>
             </w:r>
           </w:p>
         </w:tc>
@@ -1680,16 +1655,11 @@
             <w:r>
               <w:t xml:space="preserve">Reduces face-to-face communication that provides improvement of business processes and </w:t>
             </w:r>
-            <w:proofErr w:type="gramStart"/>
-            <w:r>
-              <w:t>high quality</w:t>
-            </w:r>
-            <w:proofErr w:type="gramEnd"/>
-            <w:r>
-              <w:t xml:space="preserve"> service in order to maintain competitiveness, automatize the reservation and delivery of hotel services in order to increase customer satisfaction and proce</w:t>
-            </w:r>
-            <w:r>
-              <w:t>ss efficiency</w:t>
+            <w:r>
+              <w:t>high-quality</w:t>
+            </w:r>
+            <w:r>
+              <w:t xml:space="preserve"> service in order to maintain competitiveness, automatize the reservation and delivery of hotel services in order to increase customer satisfaction and process efficiency</w:t>
             </w:r>
           </w:p>
         </w:tc>
@@ -2186,10 +2156,7 @@
               <w:ind w:left="0" w:hanging="2"/>
             </w:pPr>
             <w:r>
-              <w:t xml:space="preserve">Manages the iteration activities and makes people deliver </w:t>
-            </w:r>
-            <w:r>
-              <w:t>the planned objectives.</w:t>
+              <w:t>Manages the iteration activities and makes people deliver the planned objectives.</w:t>
             </w:r>
           </w:p>
           <w:p>
@@ -2303,10 +2270,7 @@
               <w:ind w:left="0" w:hanging="2"/>
             </w:pPr>
             <w:r>
-              <w:t>Identifies rational technical solutions to ensure</w:t>
-            </w:r>
-            <w:r>
-              <w:t xml:space="preserve"> that technical risks are minimized where the solution is validated.</w:t>
+              <w:t>Identifies rational technical solutions to ensure that technical risks are minimized where the solution is validated.</w:t>
             </w:r>
           </w:p>
           <w:p>
@@ -2584,11 +2548,9 @@
             <w:r>
               <w:t xml:space="preserve">Review the </w:t>
             </w:r>
-            <w:proofErr w:type="gramStart"/>
-            <w:r>
-              <w:t>all work</w:t>
-            </w:r>
-            <w:proofErr w:type="gramEnd"/>
+            <w:r>
+              <w:t>all-work</w:t>
+            </w:r>
             <w:r>
               <w:t xml:space="preserve"> pieces and give feedbacks to the related stakeholders </w:t>
             </w:r>
@@ -2629,10 +2591,7 @@
               <w:ind w:left="0" w:hanging="2"/>
             </w:pPr>
             <w:r>
-              <w:t xml:space="preserve">Reviews implemented codes and test cases and give feedbacks and improvement suggestions </w:t>
-            </w:r>
-            <w:r>
-              <w:t>to the development team</w:t>
+              <w:t>Reviews implemented codes and test cases and give feedbacks and improvement suggestions to the development team</w:t>
             </w:r>
           </w:p>
           <w:p>
@@ -2721,7 +2680,13 @@
               <w:ind w:left="0" w:hanging="2"/>
             </w:pPr>
             <w:r>
-              <w:t>Owner of the Hotel Management System who sets some goals to use the system.</w:t>
+              <w:t xml:space="preserve">Owner of the Hotel </w:t>
+            </w:r>
+            <w:r>
+              <w:t>Reservation</w:t>
+            </w:r>
+            <w:r>
+              <w:t xml:space="preserve"> System who sets some goals to use the system.</w:t>
             </w:r>
           </w:p>
         </w:tc>
@@ -2771,11 +2736,9 @@
             <w:r>
               <w:t xml:space="preserve">Represents the hotel guests and receptionists who manipulate the system to automate some of the </w:t>
             </w:r>
-            <w:proofErr w:type="gramStart"/>
-            <w:r>
-              <w:t>day by day</w:t>
-            </w:r>
-            <w:proofErr w:type="gramEnd"/>
+            <w:r>
+              <w:t>day-by-day</w:t>
+            </w:r>
             <w:r>
               <w:t xml:space="preserve"> tasks.  </w:t>
             </w:r>
@@ -2875,13 +2838,7 @@
         <w:jc w:val="both"/>
       </w:pPr>
       <w:r>
-        <w:t>The target users of hotel reservation systems are hotel receptionists and guests of the hotel, who are interested in booking a broad variety of services. The number of users is varying between season and off-season times. Receptionists are going to use the</w:t>
-      </w:r>
-      <w:r>
-        <w:t xml:space="preserve"> application on the daily basis in order to monitor/ approve/cancel/edit incoming booking requests. However, there is no constant pace for individual hotel guests for using the application. One reservation can take up to 1 working day in order to be comple</w:t>
-      </w:r>
-      <w:r>
-        <w:t xml:space="preserve">ted. In the best case, the order may be completed within 10 minutes. </w:t>
+        <w:t xml:space="preserve">The target users of hotel reservation systems are hotel receptionists and guests of the hotel, who are interested in booking a broad variety of services. The number of users is varying between season and off-season times. Receptionists are going to use the application on the daily basis in order to monitor/ approve/cancel/edit incoming booking requests. However, there is no constant pace for individual hotel guests for using the application. One reservation can take up to 1 working day in order to be completed. In the best case, the order may be completed within 10 minutes. </w:t>
       </w:r>
     </w:p>
     <w:p>
@@ -2898,10 +2855,7 @@
         <w:jc w:val="both"/>
       </w:pPr>
       <w:r>
-        <w:t>The hotel reservation system will be developed as a console application. Based on that, the application is intended to be used by receptionists from PC, and hotel guests - by kiosks in t</w:t>
-      </w:r>
-      <w:r>
-        <w:t xml:space="preserve">he lobby or touchscreens in their rooms. In addition, in the later stages of development, when console applications will be released, basic functionality may also be provided in mobile applications. </w:t>
+        <w:t xml:space="preserve">The hotel reservation system will be developed as a console application. Based on that, the application is intended to be used by receptionists from PC, and hotel guests - by kiosks in the lobby or touchscreens in their rooms. In addition, in the later stages of development, when console applications will be released, basic functionality may also be provided in mobile applications. </w:t>
       </w:r>
     </w:p>
     <w:p>
@@ -2918,17 +2872,11 @@
         <w:jc w:val="both"/>
       </w:pPr>
       <w:r>
-        <w:t>Currently there are plenty of booking applications in th</w:t>
-      </w:r>
-      <w:r>
-        <w:t xml:space="preserve">e hotel management industry, however the aim of this project </w:t>
+        <w:t xml:space="preserve">Currently there are plenty of booking applications in the hotel management industry, however the aim of this project </w:t>
       </w:r>
       <w:r>
         <w:lastRenderedPageBreak/>
-        <w:t>is to create standalone simple yet useful applications to improve the business process of the hotel company and provide more safe conditions for communication between customer and service for tim</w:t>
-      </w:r>
-      <w:r>
-        <w:t>e that will follow after pandemic.</w:t>
+        <w:t>is to create standalone simple yet useful applications to improve the business process of the hotel company and provide more safe conditions for communication between customer and service for time that will follow after pandemic.</w:t>
       </w:r>
     </w:p>
     <w:p>
@@ -3134,12 +3082,16 @@
               <w:ind w:left="0" w:hanging="2"/>
             </w:pPr>
             <w:r>
-              <w:t>Users should be able to sign up/ sign in to the Hotel Management System.</w:t>
+              <w:t xml:space="preserve">Users should be able to sign up/ sign in to the Hotel </w:t>
+            </w:r>
+            <w:r>
+              <w:t xml:space="preserve">Reservation </w:t>
+            </w:r>
+            <w:r>
+              <w:t>System.</w:t>
             </w:r>
             <w:r>
               <w:br/>
-            </w:r>
-            <w:r>
               <w:t>Two levels of access should be available in the system - for hotel guests and for the receptionists.</w:t>
             </w:r>
           </w:p>
@@ -3222,10 +3174,7 @@
               <w:ind w:left="0" w:hanging="2"/>
             </w:pPr>
             <w:r>
-              <w:t>All users are allowed to manage their accounts - change password, update per</w:t>
-            </w:r>
-            <w:r>
-              <w:t>sonal information.</w:t>
+              <w:t>All users are allowed to manage their accounts - change password, update personal information.</w:t>
             </w:r>
             <w:r>
               <w:br/>
@@ -3313,11 +3262,9 @@
             <w:r>
               <w:t xml:space="preserve">User should be able to perform a reservation of the room for the desired </w:t>
             </w:r>
-            <w:proofErr w:type="gramStart"/>
-            <w:r>
-              <w:t>amount</w:t>
-            </w:r>
-            <w:proofErr w:type="gramEnd"/>
+            <w:r>
+              <w:t>number</w:t>
+            </w:r>
             <w:r>
               <w:t xml:space="preserve"> of days</w:t>
             </w:r>
@@ -3442,15 +3389,13 @@
               <w:ind w:left="0" w:hanging="2"/>
             </w:pPr>
             <w:r>
-              <w:t xml:space="preserve">Make a reservation for Hotel </w:t>
-            </w:r>
-            <w:proofErr w:type="gramStart"/>
-            <w:r>
-              <w:t>Services(</w:t>
-            </w:r>
-            <w:proofErr w:type="gramEnd"/>
-            <w:r>
-              <w:t xml:space="preserve">Restaurant, Sauna </w:t>
+              <w:t>Make a reservation for Hotel Services</w:t>
+            </w:r>
+            <w:r>
+              <w:t xml:space="preserve"> </w:t>
+            </w:r>
+            <w:r>
+              <w:t xml:space="preserve">(Restaurant, Sauna </w:t>
             </w:r>
             <w:proofErr w:type="spellStart"/>
             <w:r>
@@ -3502,7 +3447,13 @@
               <w:ind w:left="0" w:hanging="2"/>
             </w:pPr>
             <w:r>
-              <w:t>Users should be able to perform payment operations through the Hotel Management System with cash</w:t>
+              <w:t xml:space="preserve">Users should be able to perform payment operations through the Hotel </w:t>
+            </w:r>
+            <w:r>
+              <w:t xml:space="preserve">Reservation </w:t>
+            </w:r>
+            <w:r>
+              <w:t>System with cash</w:t>
             </w:r>
           </w:p>
         </w:tc>
@@ -3591,7 +3542,13 @@
               <w:ind w:left="0" w:hanging="2"/>
             </w:pPr>
             <w:r>
-              <w:t>Users should be able to perform payment operations through the Hotel Management System with a credit card.</w:t>
+              <w:t xml:space="preserve">Users should be able to perform payment operations through the Hotel </w:t>
+            </w:r>
+            <w:r>
+              <w:t xml:space="preserve">Reservation </w:t>
+            </w:r>
+            <w:r>
+              <w:t>System with a credit card.</w:t>
             </w:r>
           </w:p>
         </w:tc>
@@ -3838,10 +3795,7 @@
               <w:ind w:left="0" w:hanging="2"/>
             </w:pPr>
             <w:r>
-              <w:t>The receptionists should be a</w:t>
-            </w:r>
-            <w:r>
-              <w:t>ble to see the list of current reservations</w:t>
+              <w:t>The receptionists should be able to see the list of current reservations</w:t>
             </w:r>
           </w:p>
         </w:tc>
@@ -3968,13 +3922,7 @@
         <w:rPr>
           <w:rFonts w:ascii="Times New Roman" w:hAnsi="Times New Roman"/>
         </w:rPr>
-        <w:t>Other Product Requirement</w:t>
-      </w:r>
-      <w:r>
-        <w:rPr>
-          <w:rFonts w:ascii="Times New Roman" w:hAnsi="Times New Roman"/>
-        </w:rPr>
-        <w:t>s</w:t>
+        <w:t>Other Product Requirements</w:t>
       </w:r>
     </w:p>
     <w:tbl>
@@ -4103,7 +4051,13 @@
               <w:ind w:left="0" w:hanging="2"/>
             </w:pPr>
             <w:r>
-              <w:t>Hotel Management System should run on Microsoft Windows, Linux, and macOS.</w:t>
+              <w:t xml:space="preserve">Hotel </w:t>
+            </w:r>
+            <w:r>
+              <w:t xml:space="preserve">Reservation </w:t>
+            </w:r>
+            <w:r>
+              <w:t>System should run on Microsoft Windows, Linux, and macOS.</w:t>
             </w:r>
           </w:p>
         </w:tc>
@@ -4249,7 +4203,13 @@
               <w:ind w:left="0" w:hanging="2"/>
             </w:pPr>
             <w:r>
-              <w:t>Data of Hotel Management System users must be secured.</w:t>
+              <w:t xml:space="preserve">Data of Hotel </w:t>
+            </w:r>
+            <w:r>
+              <w:t xml:space="preserve">Reservation </w:t>
+            </w:r>
+            <w:r>
+              <w:t>System users must be secured.</w:t>
             </w:r>
           </w:p>
         </w:tc>
@@ -4322,7 +4282,13 @@
               <w:ind w:left="0" w:hanging="2"/>
             </w:pPr>
             <w:r>
-              <w:t>Basic functionality of the Hotel Management System must be accessed remotely in addition to in-hotel services.</w:t>
+              <w:t xml:space="preserve">Basic functionality of the Hotel </w:t>
+            </w:r>
+            <w:r>
+              <w:t>Reservation</w:t>
+            </w:r>
+            <w:r>
+              <w:t xml:space="preserve"> System must be accessed remotely in addition to in-hotel services.</w:t>
             </w:r>
           </w:p>
         </w:tc>
@@ -4395,7 +4361,13 @@
               <w:ind w:left="0" w:hanging="2"/>
             </w:pPr>
             <w:r>
-              <w:t>Maintenance of the Hotel Management System must be performed in the most unloaded period, which will be set based on hotel statistics.</w:t>
+              <w:t xml:space="preserve">Maintenance of the Hotel </w:t>
+            </w:r>
+            <w:r>
+              <w:t xml:space="preserve">Reservation </w:t>
+            </w:r>
+            <w:r>
+              <w:t>System must be performed in the most unloaded period, which will be set based on hotel statistics.</w:t>
             </w:r>
           </w:p>
         </w:tc>
@@ -4594,10 +4566,7 @@
             <w:t xml:space="preserve"> Team HRS, </w:t>
           </w:r>
           <w:r>
-            <w:t>20</w:t>
-          </w:r>
-          <w:r>
-            <w:t>21</w:t>
+            <w:t>2021</w:t>
           </w:r>
         </w:p>
       </w:tc>
@@ -4763,7 +4732,13 @@
             <w:ind w:left="0" w:hanging="2"/>
           </w:pPr>
           <w:r>
-            <w:t>Hotel Management System</w:t>
+            <w:t xml:space="preserve">Hotel </w:t>
+          </w:r>
+          <w:r>
+            <w:t xml:space="preserve">Reservation </w:t>
+          </w:r>
+          <w:r>
+            <w:t>System</w:t>
           </w:r>
         </w:p>
       </w:tc>
@@ -4780,10 +4755,7 @@
             <w:ind w:left="0" w:right="68" w:hanging="2"/>
           </w:pPr>
           <w:r>
-            <w:t xml:space="preserve"> v1</w:t>
-          </w:r>
-          <w:r>
-            <w:t>.1</w:t>
+            <w:t xml:space="preserve"> v1.1</w:t>
           </w:r>
         </w:p>
       </w:tc>
@@ -4811,10 +4783,7 @@
             <w:ind w:left="0" w:hanging="2"/>
           </w:pPr>
           <w:r>
-            <w:t xml:space="preserve">  Date:  </w:t>
-          </w:r>
-          <w:r>
-            <w:t>03/04/21</w:t>
+            <w:t xml:space="preserve">  Date:  03/04/21</w:t>
           </w:r>
         </w:p>
       </w:tc>

</xml_diff>

<commit_message>
Vision Document.docx work_items_list.xlsx updated according to reviews.
</commit_message>
<xml_diff>
--- a/Vision Document.docx
+++ b/Vision Document.docx
@@ -69,7 +69,7 @@
     </w:p>
     <w:tbl>
       <w:tblPr>
-        <w:tblStyle w:val="a8"/>
+        <w:tblStyle w:val="af2"/>
         <w:tblW w:w="9114" w:type="dxa"/>
         <w:tblInd w:w="95" w:type="dxa"/>
         <w:tblBorders>
@@ -84,10 +84,10 @@
         <w:tblLook w:val="0400" w:firstRow="0" w:lastRow="0" w:firstColumn="0" w:lastColumn="0" w:noHBand="0" w:noVBand="1"/>
       </w:tblPr>
       <w:tblGrid>
-        <w:gridCol w:w="1950"/>
-        <w:gridCol w:w="3148"/>
-        <w:gridCol w:w="2457"/>
-        <w:gridCol w:w="1559"/>
+        <w:gridCol w:w="1407"/>
+        <w:gridCol w:w="2334"/>
+        <w:gridCol w:w="4268"/>
+        <w:gridCol w:w="1105"/>
       </w:tblGrid>
       <w:tr>
         <w:trPr>
@@ -469,7 +469,14 @@
                 <w:sz w:val="22"/>
                 <w:szCs w:val="22"/>
               </w:rPr>
-              <w:t>Second version</w:t>
+              <w:t>Updated according to Iteration1</w:t>
+            </w:r>
+            <w:r>
+              <w:rPr>
+                <w:sz w:val="22"/>
+                <w:szCs w:val="22"/>
+              </w:rPr>
+              <w:t xml:space="preserve"> reviews</w:t>
             </w:r>
           </w:p>
         </w:tc>
@@ -607,7 +614,7 @@
                 <w:sz w:val="22"/>
                 <w:szCs w:val="22"/>
               </w:rPr>
-              <w:t>Third version</w:t>
+              <w:t>Small grammar mistakes fixed.</w:t>
             </w:r>
           </w:p>
         </w:tc>
@@ -640,6 +647,8 @@
             </w:r>
           </w:p>
         </w:tc>
+        <w:bookmarkStart w:id="0" w:name="_GoBack"/>
+        <w:bookmarkEnd w:id="0"/>
       </w:tr>
       <w:tr>
         <w:trPr>
@@ -745,7 +754,7 @@
                 <w:sz w:val="22"/>
                 <w:szCs w:val="22"/>
               </w:rPr>
-              <w:t>Fourth version</w:t>
+              <w:t>Updated according to Iteration2 reviews</w:t>
             </w:r>
           </w:p>
         </w:tc>
@@ -769,6 +778,8 @@
                 <w:szCs w:val="22"/>
               </w:rPr>
             </w:pPr>
+            <w:bookmarkStart w:id="1" w:name="_heading=h.gjdgxs" w:colFirst="0" w:colLast="0"/>
+            <w:bookmarkEnd w:id="1"/>
             <w:r>
               <w:rPr>
                 <w:sz w:val="22"/>
@@ -776,8 +787,6 @@
               </w:rPr>
               <w:t>v 1.3</w:t>
             </w:r>
-            <w:bookmarkStart w:id="0" w:name="_GoBack"/>
-            <w:bookmarkEnd w:id="0"/>
           </w:p>
         </w:tc>
       </w:tr>
@@ -894,7 +903,7 @@
       <w:pPr>
         <w:numPr>
           <w:ilvl w:val="0"/>
-          <w:numId w:val="8"/>
+          <w:numId w:val="6"/>
         </w:numPr>
         <w:ind w:left="0" w:hanging="2"/>
       </w:pPr>
@@ -906,7 +915,7 @@
       <w:pPr>
         <w:numPr>
           <w:ilvl w:val="0"/>
-          <w:numId w:val="8"/>
+          <w:numId w:val="6"/>
         </w:numPr>
         <w:ind w:left="0" w:hanging="2"/>
       </w:pPr>
@@ -918,7 +927,7 @@
       <w:pPr>
         <w:numPr>
           <w:ilvl w:val="1"/>
-          <w:numId w:val="8"/>
+          <w:numId w:val="6"/>
         </w:numPr>
         <w:ind w:left="0" w:hanging="2"/>
       </w:pPr>
@@ -930,7 +939,7 @@
       <w:pPr>
         <w:numPr>
           <w:ilvl w:val="1"/>
-          <w:numId w:val="8"/>
+          <w:numId w:val="6"/>
         </w:numPr>
         <w:ind w:left="0" w:hanging="2"/>
       </w:pPr>
@@ -942,7 +951,7 @@
       <w:pPr>
         <w:numPr>
           <w:ilvl w:val="0"/>
-          <w:numId w:val="8"/>
+          <w:numId w:val="6"/>
         </w:numPr>
         <w:ind w:left="0" w:hanging="2"/>
       </w:pPr>
@@ -954,19 +963,22 @@
       <w:pPr>
         <w:numPr>
           <w:ilvl w:val="1"/>
-          <w:numId w:val="8"/>
+          <w:numId w:val="6"/>
         </w:numPr>
         <w:ind w:left="0" w:hanging="2"/>
       </w:pPr>
       <w:r>
-        <w:t>Stakeholder Summary………………………………………………………………………3</w:t>
+        <w:t>Stakeholder Summary…………………………………………</w:t>
+      </w:r>
+      <w:r>
+        <w:t>……………………………3</w:t>
       </w:r>
     </w:p>
     <w:p>
       <w:pPr>
         <w:numPr>
           <w:ilvl w:val="1"/>
-          <w:numId w:val="8"/>
+          <w:numId w:val="6"/>
         </w:numPr>
         <w:ind w:left="0" w:hanging="2"/>
       </w:pPr>
@@ -978,22 +990,19 @@
       <w:pPr>
         <w:numPr>
           <w:ilvl w:val="0"/>
-          <w:numId w:val="8"/>
+          <w:numId w:val="6"/>
         </w:numPr>
         <w:ind w:left="0" w:hanging="2"/>
       </w:pPr>
       <w:r>
-        <w:t>Product Overview………………………………………………....................................</w:t>
-      </w:r>
-      <w:r>
-        <w:t>.....................4</w:t>
+        <w:t>Product Overview……………………………………………….........................................................4</w:t>
       </w:r>
     </w:p>
     <w:p>
       <w:pPr>
         <w:numPr>
           <w:ilvl w:val="1"/>
-          <w:numId w:val="8"/>
+          <w:numId w:val="6"/>
         </w:numPr>
         <w:ind w:left="0" w:hanging="2"/>
       </w:pPr>
@@ -1005,12 +1014,15 @@
       <w:pPr>
         <w:numPr>
           <w:ilvl w:val="0"/>
-          <w:numId w:val="8"/>
+          <w:numId w:val="6"/>
         </w:numPr>
         <w:ind w:left="0" w:hanging="2"/>
       </w:pPr>
       <w:r>
-        <w:t>Other Product Requirements……………………………………………….....………….…………...5</w:t>
+        <w:t>Other Product Requirements……………………………………………….....…………</w:t>
+      </w:r>
+      <w:r>
+        <w:t>.…………...5</w:t>
       </w:r>
     </w:p>
     <w:p>
@@ -1038,7 +1050,7 @@
         <w:pStyle w:val="Heading1"/>
         <w:numPr>
           <w:ilvl w:val="0"/>
-          <w:numId w:val="7"/>
+          <w:numId w:val="4"/>
         </w:numPr>
         <w:ind w:hanging="2"/>
         <w:rPr>
@@ -1058,25 +1070,22 @@
         <w:jc w:val="both"/>
       </w:pPr>
       <w:r>
-        <w:t>Global hotel room count for nearly 200.000 hotels has reached nearly 17 million in 2018 and the global a</w:t>
+        <w:t>Global hotel room count for nearly 200.000 hotels has reached nearly 17 million in 2018 and the global accommodation industry continues to grow. As a consequence of this, the starvation for automation is growing in the accommodat</w:t>
       </w:r>
       <w:r>
-        <w:t>ccommodation industry continues to grow. As a consequence of this, the starvation for automation is growing in the accommodation industry concordantly to grow in the overall industry. In addition to this, modern travelers are eager to use technological met</w:t>
+        <w:t>ion industry concordantly to grow in the overall industry. In addition to this, modern travelers are eager to use technological methods of booking rooms and requesting additional services. Therefore, hotel reservation systems become an essential asset, rat</w:t>
       </w:r>
       <w:r>
-        <w:t>hods of booking rooms and requesting additional services. Therefore, hotel reservation systems become an essential asset, rather than a nice to have function during the world of high-tech solutions. In addition to this, during the era of pandemic, the urge</w:t>
+        <w:t>her than a nice to have function during the world of high-tech solutions. In addition to this, during the era of pandemic, the urgency of the automation and digitalization of the systems became a crucial part of being competitive. Customer management is th</w:t>
       </w:r>
       <w:r>
-        <w:t>ncy of the automation and digitalization of the systems became a crucial part of being competitive. Customer management is the most critical aspect of the hotel management business since customers are a resource of both income and sustainability of the fut</w:t>
+        <w:t>e most critical aspect of the hotel management business since customers are a resource of both income and sustainability of the future sales. Therefore, in order to be more customer centric, hotel managers have an ambition to store crucial information abou</w:t>
       </w:r>
       <w:r>
-        <w:t>ure sales. Therefore, in order to be more customer centric, hotel managers have an ambition to store crucial information about the guest in order to increase the customer loyalty through customer satisfaction. Storing this information and managing the info</w:t>
+        <w:t>t the guest in order to increase the customer loyalty through customer satisfaction. Storing this information and managing the information efficiently is only possible with hotel management software. Hotel reservation systems are useful not only for custom</w:t>
       </w:r>
       <w:r>
-        <w:t>rmation efficiently is only possible with hotel management software. Hotel reservation systems are useful not only for customer satisfaction but also for increasing the efficiency of the business processes. Due to the fact that, hotel reservation systems a</w:t>
-      </w:r>
-      <w:r>
-        <w:t xml:space="preserve">re great assets to keep up with competition in the market. </w:t>
+        <w:t xml:space="preserve">er satisfaction but also for increasing the efficiency of the business processes. Due to the fact that, hotel reservation systems are great assets to keep up with competition in the market. </w:t>
       </w:r>
     </w:p>
     <w:p>
@@ -1085,7 +1094,10 @@
         <w:jc w:val="both"/>
       </w:pPr>
       <w:r>
-        <w:t xml:space="preserve">In that sense, this document aims to describe high level definitions of problems and expectations of a typical hotel reservation system.     </w:t>
+        <w:t>In that sense, this document aims to describe high level definiti</w:t>
+      </w:r>
+      <w:r>
+        <w:t xml:space="preserve">ons of problems and expectations of a typical hotel reservation system.     </w:t>
       </w:r>
     </w:p>
     <w:p>
@@ -1093,15 +1105,15 @@
         <w:pStyle w:val="Heading1"/>
         <w:numPr>
           <w:ilvl w:val="0"/>
-          <w:numId w:val="7"/>
+          <w:numId w:val="4"/>
         </w:numPr>
         <w:ind w:hanging="2"/>
         <w:rPr>
           <w:rFonts w:ascii="Times New Roman" w:hAnsi="Times New Roman"/>
         </w:rPr>
       </w:pPr>
-      <w:bookmarkStart w:id="1" w:name="_heading=h.30j0zll" w:colFirst="0" w:colLast="0"/>
-      <w:bookmarkEnd w:id="1"/>
+      <w:bookmarkStart w:id="2" w:name="_heading=h.30j0zll" w:colFirst="0" w:colLast="0"/>
+      <w:bookmarkEnd w:id="2"/>
       <w:r>
         <w:rPr>
           <w:rFonts w:ascii="Times New Roman" w:hAnsi="Times New Roman"/>
@@ -1114,15 +1126,15 @@
         <w:pStyle w:val="Heading2"/>
         <w:numPr>
           <w:ilvl w:val="1"/>
-          <w:numId w:val="7"/>
+          <w:numId w:val="4"/>
         </w:numPr>
         <w:ind w:hanging="2"/>
         <w:rPr>
           <w:rFonts w:ascii="Times New Roman" w:hAnsi="Times New Roman"/>
         </w:rPr>
       </w:pPr>
-      <w:bookmarkStart w:id="2" w:name="_heading=h.d7in36mf6uzd" w:colFirst="0" w:colLast="0"/>
-      <w:bookmarkEnd w:id="2"/>
+      <w:bookmarkStart w:id="3" w:name="_heading=h.d7in36mf6uzd" w:colFirst="0" w:colLast="0"/>
+      <w:bookmarkEnd w:id="3"/>
       <w:r>
         <w:rPr>
           <w:rFonts w:ascii="Times New Roman" w:hAnsi="Times New Roman"/>
@@ -1132,7 +1144,7 @@
     </w:p>
     <w:tbl>
       <w:tblPr>
-        <w:tblStyle w:val="a9"/>
+        <w:tblStyle w:val="af3"/>
         <w:tblW w:w="8640" w:type="dxa"/>
         <w:tblInd w:w="828" w:type="dxa"/>
         <w:tblLayout w:type="fixed"/>
@@ -1406,13 +1418,10 @@
               <w:ind w:left="0" w:hanging="2"/>
             </w:pPr>
             <w:r>
-              <w:t>The hotel reservation syste</w:t>
-            </w:r>
-            <w:r>
-              <w:t>m allows hotel guests to choose available hotel rooms from a kiosk in the lobby and receptionists to edit these hotel rooms through the hotel reservation system. After reservation the guest receives entry card from the receptionist to access to his/her roo</w:t>
-            </w:r>
-            <w:r>
-              <w:t>m. This information is preserved for further usage in marketing, other customer relations activities.</w:t>
+              <w:t>The hotel reservation system allows hotel guests to choose available hotel rooms from a kiosk in the lobby and receptionists to edit these hotel rooms through the hotel reservation system. After reservation the guest receives entry card from the receptioni</w:t>
+            </w:r>
+            <w:r>
+              <w:t>st to access to his/her room. This information is preserved for further usage in marketing, other customer relations activities.</w:t>
             </w:r>
           </w:p>
         </w:tc>
@@ -1421,17 +1430,21 @@
     <w:p>
       <w:pPr>
         <w:pStyle w:val="Heading2"/>
+        <w:numPr>
+          <w:ilvl w:val="1"/>
+          <w:numId w:val="8"/>
+        </w:numPr>
         <w:ind w:left="0" w:hanging="2"/>
         <w:rPr>
           <w:rFonts w:ascii="Times New Roman" w:hAnsi="Times New Roman"/>
         </w:rPr>
       </w:pPr>
-      <w:bookmarkStart w:id="3" w:name="_heading=h.e1tlbfexbgbk" w:colFirst="0" w:colLast="0"/>
-      <w:bookmarkEnd w:id="3"/>
+      <w:bookmarkStart w:id="4" w:name="_heading=h.e1tlbfexbgbk" w:colFirst="0" w:colLast="0"/>
+      <w:bookmarkEnd w:id="4"/>
     </w:p>
     <w:tbl>
       <w:tblPr>
-        <w:tblStyle w:val="aa"/>
+        <w:tblStyle w:val="af4"/>
         <w:tblW w:w="8625" w:type="dxa"/>
         <w:tblInd w:w="828" w:type="dxa"/>
         <w:tblLayout w:type="fixed"/>
@@ -1667,17 +1680,21 @@
     <w:p>
       <w:pPr>
         <w:pStyle w:val="Heading2"/>
+        <w:numPr>
+          <w:ilvl w:val="1"/>
+          <w:numId w:val="8"/>
+        </w:numPr>
         <w:ind w:left="0" w:hanging="2"/>
         <w:rPr>
           <w:rFonts w:ascii="Times New Roman" w:hAnsi="Times New Roman"/>
         </w:rPr>
       </w:pPr>
-      <w:bookmarkStart w:id="4" w:name="_heading=h.uvz5lj5dca71" w:colFirst="0" w:colLast="0"/>
-      <w:bookmarkEnd w:id="4"/>
+      <w:bookmarkStart w:id="5" w:name="_heading=h.uvz5lj5dca71" w:colFirst="0" w:colLast="0"/>
+      <w:bookmarkEnd w:id="5"/>
     </w:p>
     <w:tbl>
       <w:tblPr>
-        <w:tblStyle w:val="ab"/>
+        <w:tblStyle w:val="af5"/>
         <w:tblW w:w="8655" w:type="dxa"/>
         <w:tblInd w:w="828" w:type="dxa"/>
         <w:tblLayout w:type="fixed"/>
@@ -1880,10 +1897,7 @@
               <w:ind w:left="0" w:hanging="2"/>
             </w:pPr>
             <w:r>
-              <w:t>The hotel reservation system allows hotel guests to make payment before or after the reservation through the hotel's kiosk in</w:t>
-            </w:r>
-            <w:r>
-              <w:t xml:space="preserve"> the lobby and receptionists approve this payment. This information is preserved for further usage in the accounting department.</w:t>
+              <w:t>The hotel reservation system allows hotel guests to make payment before or after the reservation through the hotel's kiosk in the lobby and receptionists approve this payment. This information is preserved for further usage in the accounting department.</w:t>
             </w:r>
           </w:p>
         </w:tc>
@@ -1892,28 +1906,32 @@
     <w:p>
       <w:pPr>
         <w:pStyle w:val="Heading2"/>
+        <w:numPr>
+          <w:ilvl w:val="1"/>
+          <w:numId w:val="8"/>
+        </w:numPr>
         <w:ind w:left="0" w:hanging="2"/>
         <w:rPr>
           <w:rFonts w:ascii="Times New Roman" w:hAnsi="Times New Roman"/>
         </w:rPr>
       </w:pPr>
-      <w:bookmarkStart w:id="5" w:name="_heading=h.wi0uz6knd0tf" w:colFirst="0" w:colLast="0"/>
-      <w:bookmarkEnd w:id="5"/>
+      <w:bookmarkStart w:id="6" w:name="_heading=h.wi0uz6knd0tf" w:colFirst="0" w:colLast="0"/>
+      <w:bookmarkEnd w:id="6"/>
     </w:p>
     <w:p>
       <w:pPr>
         <w:pStyle w:val="Heading2"/>
         <w:numPr>
           <w:ilvl w:val="1"/>
-          <w:numId w:val="7"/>
+          <w:numId w:val="4"/>
         </w:numPr>
         <w:ind w:hanging="2"/>
         <w:rPr>
           <w:rFonts w:ascii="Times New Roman" w:hAnsi="Times New Roman"/>
         </w:rPr>
       </w:pPr>
-      <w:bookmarkStart w:id="6" w:name="_heading=h.2p4ig7c7uu8e" w:colFirst="0" w:colLast="0"/>
-      <w:bookmarkEnd w:id="6"/>
+      <w:bookmarkStart w:id="7" w:name="_heading=h.2p4ig7c7uu8e" w:colFirst="0" w:colLast="0"/>
+      <w:bookmarkEnd w:id="7"/>
       <w:r>
         <w:rPr>
           <w:rFonts w:ascii="Times New Roman" w:hAnsi="Times New Roman"/>
@@ -1923,7 +1941,7 @@
     </w:p>
     <w:tbl>
       <w:tblPr>
-        <w:tblStyle w:val="ac"/>
+        <w:tblStyle w:val="af6"/>
         <w:tblW w:w="8595" w:type="dxa"/>
         <w:tblInd w:w="828" w:type="dxa"/>
         <w:tblLayout w:type="fixed"/>
@@ -2367,15 +2385,15 @@
         <w:spacing w:after="120" w:line="240" w:lineRule="auto"/>
         <w:ind w:left="0" w:hanging="2"/>
       </w:pPr>
-      <w:bookmarkStart w:id="7" w:name="_heading=h.plkm7am9mzlt" w:colFirst="0" w:colLast="0"/>
-      <w:bookmarkEnd w:id="7"/>
+      <w:bookmarkStart w:id="8" w:name="_heading=h.plkm7am9mzlt" w:colFirst="0" w:colLast="0"/>
+      <w:bookmarkEnd w:id="8"/>
     </w:p>
     <w:p>
       <w:pPr>
         <w:pStyle w:val="Heading1"/>
         <w:numPr>
           <w:ilvl w:val="0"/>
-          <w:numId w:val="7"/>
+          <w:numId w:val="4"/>
         </w:numPr>
         <w:ind w:hanging="2"/>
         <w:rPr>
@@ -2394,7 +2412,7 @@
         <w:pStyle w:val="Heading2"/>
         <w:numPr>
           <w:ilvl w:val="1"/>
-          <w:numId w:val="7"/>
+          <w:numId w:val="4"/>
         </w:numPr>
         <w:ind w:hanging="2"/>
         <w:rPr>
@@ -2410,7 +2428,7 @@
     </w:p>
     <w:tbl>
       <w:tblPr>
-        <w:tblStyle w:val="ad"/>
+        <w:tblStyle w:val="af7"/>
         <w:tblW w:w="8730" w:type="dxa"/>
         <w:tblInd w:w="828" w:type="dxa"/>
         <w:tblBorders>
@@ -2543,7 +2561,7 @@
               <w:widowControl/>
               <w:numPr>
                 <w:ilvl w:val="0"/>
-                <w:numId w:val="9"/>
+                <w:numId w:val="7"/>
               </w:numPr>
               <w:pBdr>
                 <w:top w:val="nil"/>
@@ -2568,7 +2586,7 @@
               <w:widowControl/>
               <w:numPr>
                 <w:ilvl w:val="0"/>
-                <w:numId w:val="9"/>
+                <w:numId w:val="7"/>
               </w:numPr>
               <w:pBdr>
                 <w:top w:val="nil"/>
@@ -2593,7 +2611,7 @@
               <w:widowControl/>
               <w:numPr>
                 <w:ilvl w:val="0"/>
-                <w:numId w:val="9"/>
+                <w:numId w:val="7"/>
               </w:numPr>
               <w:pBdr>
                 <w:top w:val="nil"/>
@@ -2678,7 +2696,7 @@
               <w:widowControl/>
               <w:numPr>
                 <w:ilvl w:val="0"/>
-                <w:numId w:val="10"/>
+                <w:numId w:val="5"/>
               </w:numPr>
               <w:tabs>
                 <w:tab w:val="left" w:pos="0"/>
@@ -2695,7 +2713,7 @@
               <w:widowControl/>
               <w:numPr>
                 <w:ilvl w:val="0"/>
-                <w:numId w:val="10"/>
+                <w:numId w:val="5"/>
               </w:numPr>
               <w:tabs>
                 <w:tab w:val="left" w:pos="540"/>
@@ -2712,7 +2730,7 @@
               <w:widowControl/>
               <w:numPr>
                 <w:ilvl w:val="0"/>
-                <w:numId w:val="10"/>
+                <w:numId w:val="5"/>
               </w:numPr>
               <w:tabs>
                 <w:tab w:val="left" w:pos="540"/>
@@ -2790,7 +2808,7 @@
               <w:widowControl/>
               <w:numPr>
                 <w:ilvl w:val="0"/>
-                <w:numId w:val="2"/>
+                <w:numId w:val="9"/>
               </w:numPr>
               <w:tabs>
                 <w:tab w:val="left" w:pos="0"/>
@@ -2807,7 +2825,7 @@
               <w:widowControl/>
               <w:numPr>
                 <w:ilvl w:val="0"/>
-                <w:numId w:val="2"/>
+                <w:numId w:val="9"/>
               </w:numPr>
               <w:tabs>
                 <w:tab w:val="left" w:pos="0"/>
@@ -2827,7 +2845,7 @@
               <w:widowControl/>
               <w:numPr>
                 <w:ilvl w:val="0"/>
-                <w:numId w:val="2"/>
+                <w:numId w:val="9"/>
               </w:numPr>
               <w:tabs>
                 <w:tab w:val="left" w:pos="0"/>
@@ -2898,7 +2916,7 @@
               <w:widowControl/>
               <w:numPr>
                 <w:ilvl w:val="0"/>
-                <w:numId w:val="3"/>
+                <w:numId w:val="10"/>
               </w:numPr>
               <w:tabs>
                 <w:tab w:val="left" w:pos="0"/>
@@ -2915,7 +2933,7 @@
               <w:widowControl/>
               <w:numPr>
                 <w:ilvl w:val="0"/>
-                <w:numId w:val="3"/>
+                <w:numId w:val="10"/>
               </w:numPr>
               <w:tabs>
                 <w:tab w:val="left" w:pos="0"/>
@@ -2935,7 +2953,7 @@
               <w:widowControl/>
               <w:numPr>
                 <w:ilvl w:val="0"/>
-                <w:numId w:val="3"/>
+                <w:numId w:val="10"/>
               </w:numPr>
               <w:tabs>
                 <w:tab w:val="left" w:pos="0"/>
@@ -3006,7 +3024,7 @@
               <w:widowControl/>
               <w:numPr>
                 <w:ilvl w:val="0"/>
-                <w:numId w:val="4"/>
+                <w:numId w:val="1"/>
               </w:numPr>
               <w:tabs>
                 <w:tab w:val="left" w:pos="0"/>
@@ -3023,7 +3041,7 @@
               <w:widowControl/>
               <w:numPr>
                 <w:ilvl w:val="0"/>
-                <w:numId w:val="4"/>
+                <w:numId w:val="1"/>
               </w:numPr>
               <w:tabs>
                 <w:tab w:val="left" w:pos="0"/>
@@ -3040,7 +3058,7 @@
               <w:widowControl/>
               <w:numPr>
                 <w:ilvl w:val="0"/>
-                <w:numId w:val="4"/>
+                <w:numId w:val="1"/>
               </w:numPr>
               <w:tabs>
                 <w:tab w:val="left" w:pos="0"/>
@@ -3111,7 +3129,7 @@
               <w:widowControl/>
               <w:numPr>
                 <w:ilvl w:val="0"/>
-                <w:numId w:val="6"/>
+                <w:numId w:val="3"/>
               </w:numPr>
               <w:tabs>
                 <w:tab w:val="left" w:pos="0"/>
@@ -3128,7 +3146,7 @@
               <w:widowControl/>
               <w:numPr>
                 <w:ilvl w:val="0"/>
-                <w:numId w:val="6"/>
+                <w:numId w:val="3"/>
               </w:numPr>
               <w:tabs>
                 <w:tab w:val="left" w:pos="0"/>
@@ -3148,7 +3166,7 @@
               <w:widowControl/>
               <w:numPr>
                 <w:ilvl w:val="0"/>
-                <w:numId w:val="6"/>
+                <w:numId w:val="3"/>
               </w:numPr>
               <w:tabs>
                 <w:tab w:val="left" w:pos="0"/>
@@ -3219,7 +3237,7 @@
               <w:widowControl/>
               <w:numPr>
                 <w:ilvl w:val="0"/>
-                <w:numId w:val="5"/>
+                <w:numId w:val="2"/>
               </w:numPr>
               <w:tabs>
                 <w:tab w:val="left" w:pos="0"/>
@@ -3290,7 +3308,7 @@
               <w:widowControl/>
               <w:numPr>
                 <w:ilvl w:val="0"/>
-                <w:numId w:val="1"/>
+                <w:numId w:val="8"/>
               </w:numPr>
               <w:tabs>
                 <w:tab w:val="left" w:pos="0"/>
@@ -3307,7 +3325,7 @@
               <w:widowControl/>
               <w:numPr>
                 <w:ilvl w:val="0"/>
-                <w:numId w:val="1"/>
+                <w:numId w:val="8"/>
               </w:numPr>
               <w:tabs>
                 <w:tab w:val="left" w:pos="0"/>
@@ -3339,15 +3357,15 @@
           <w:color w:val="000000"/>
         </w:rPr>
       </w:pPr>
-      <w:bookmarkStart w:id="8" w:name="_heading=h.tyjcwt" w:colFirst="0" w:colLast="0"/>
-      <w:bookmarkEnd w:id="8"/>
+      <w:bookmarkStart w:id="9" w:name="_heading=h.tyjcwt" w:colFirst="0" w:colLast="0"/>
+      <w:bookmarkEnd w:id="9"/>
     </w:p>
     <w:p>
       <w:pPr>
         <w:pStyle w:val="Heading2"/>
         <w:numPr>
           <w:ilvl w:val="1"/>
-          <w:numId w:val="7"/>
+          <w:numId w:val="4"/>
         </w:numPr>
         <w:ind w:hanging="2"/>
         <w:rPr>
@@ -3437,7 +3455,7 @@
         <w:pStyle w:val="Heading1"/>
         <w:numPr>
           <w:ilvl w:val="0"/>
-          <w:numId w:val="7"/>
+          <w:numId w:val="4"/>
         </w:numPr>
         <w:ind w:hanging="2"/>
         <w:rPr>
@@ -3456,15 +3474,15 @@
         <w:pStyle w:val="Heading2"/>
         <w:numPr>
           <w:ilvl w:val="1"/>
-          <w:numId w:val="7"/>
+          <w:numId w:val="4"/>
         </w:numPr>
         <w:ind w:hanging="2"/>
         <w:rPr>
           <w:rFonts w:ascii="Times New Roman" w:hAnsi="Times New Roman"/>
         </w:rPr>
       </w:pPr>
-      <w:bookmarkStart w:id="9" w:name="_heading=h.1t3h5sf" w:colFirst="0" w:colLast="0"/>
-      <w:bookmarkEnd w:id="9"/>
+      <w:bookmarkStart w:id="10" w:name="_heading=h.1t3h5sf" w:colFirst="0" w:colLast="0"/>
+      <w:bookmarkEnd w:id="10"/>
       <w:r>
         <w:rPr>
           <w:rFonts w:ascii="Times New Roman" w:hAnsi="Times New Roman"/>
@@ -3474,7 +3492,7 @@
     </w:p>
     <w:tbl>
       <w:tblPr>
-        <w:tblStyle w:val="ae"/>
+        <w:tblStyle w:val="af8"/>
         <w:tblW w:w="8715" w:type="dxa"/>
         <w:tblInd w:w="810" w:type="dxa"/>
         <w:tblBorders>
@@ -3716,7 +3734,10 @@
               <w:ind w:left="0" w:hanging="2"/>
             </w:pPr>
             <w:r>
-              <w:t>All users are allowed to manage their accounts - change password, update personal information.</w:t>
+              <w:t>All users are allowed to manage their accounts - change password, update per</w:t>
+            </w:r>
+            <w:r>
+              <w:t>sonal information.</w:t>
             </w:r>
             <w:r>
               <w:br/>
@@ -4465,8 +4486,8 @@
         <w:spacing w:after="120" w:line="240" w:lineRule="auto"/>
         <w:ind w:left="0" w:hanging="2"/>
       </w:pPr>
-      <w:bookmarkStart w:id="10" w:name="_heading=h.4d34og8" w:colFirst="0" w:colLast="0"/>
-      <w:bookmarkEnd w:id="10"/>
+      <w:bookmarkStart w:id="11" w:name="_heading=h.4d34og8" w:colFirst="0" w:colLast="0"/>
+      <w:bookmarkEnd w:id="11"/>
     </w:p>
     <w:p>
       <w:pPr>
@@ -4481,8 +4502,8 @@
         <w:spacing w:after="120" w:line="240" w:lineRule="auto"/>
         <w:ind w:left="0" w:hanging="2"/>
       </w:pPr>
-      <w:bookmarkStart w:id="11" w:name="_heading=h.r0lidfjsuar2" w:colFirst="0" w:colLast="0"/>
-      <w:bookmarkEnd w:id="11"/>
+      <w:bookmarkStart w:id="12" w:name="_heading=h.r0lidfjsuar2" w:colFirst="0" w:colLast="0"/>
+      <w:bookmarkEnd w:id="12"/>
     </w:p>
     <w:p>
       <w:pPr>
@@ -4497,15 +4518,15 @@
         <w:spacing w:after="120" w:line="240" w:lineRule="auto"/>
         <w:ind w:left="0" w:hanging="2"/>
       </w:pPr>
-      <w:bookmarkStart w:id="12" w:name="_heading=h.lo6e6wbtqmlj" w:colFirst="0" w:colLast="0"/>
-      <w:bookmarkEnd w:id="12"/>
+      <w:bookmarkStart w:id="13" w:name="_heading=h.lo6e6wbtqmlj" w:colFirst="0" w:colLast="0"/>
+      <w:bookmarkEnd w:id="13"/>
     </w:p>
     <w:p>
       <w:pPr>
         <w:pStyle w:val="Heading1"/>
         <w:numPr>
           <w:ilvl w:val="0"/>
-          <w:numId w:val="7"/>
+          <w:numId w:val="4"/>
         </w:numPr>
         <w:ind w:hanging="2"/>
         <w:rPr>
@@ -4521,7 +4542,7 @@
     </w:p>
     <w:tbl>
       <w:tblPr>
-        <w:tblStyle w:val="af"/>
+        <w:tblStyle w:val="af9"/>
         <w:tblW w:w="8715" w:type="dxa"/>
         <w:tblInd w:w="785" w:type="dxa"/>
         <w:tblLayout w:type="fixed"/>
@@ -4717,7 +4738,7 @@
               <w:ind w:left="0" w:hanging="2"/>
             </w:pPr>
             <w:r>
-              <w:t xml:space="preserve">The system shall provide access to the database with no more than 10 seconds latency. </w:t>
+              <w:t xml:space="preserve">The system shall provide access to the database with no more than 2 seconds latency. </w:t>
             </w:r>
           </w:p>
         </w:tc>
@@ -4789,7 +4810,7 @@
               <w:ind w:left="0" w:hanging="2"/>
             </w:pPr>
             <w:r>
-              <w:t>The system must be able to complete 75% of currently active transactions within 2 minutes.</w:t>
+              <w:t>The system must be able to complete 75% of currently active transactions within 2 seconds.</w:t>
             </w:r>
           </w:p>
         </w:tc>
@@ -4862,7 +4883,10 @@
               <w:ind w:left="0" w:hanging="2"/>
             </w:pPr>
             <w:r>
-              <w:t>Data of Hotel Reservation System users must be secured.</w:t>
+              <w:t xml:space="preserve">Data of Hotel Reservation System users must be secured. Data privacy will be specified in the General Data Protection Regulation document which will </w:t>
+            </w:r>
+            <w:r>
+              <w:t xml:space="preserve">be released in Release 2. </w:t>
             </w:r>
           </w:p>
         </w:tc>
@@ -5015,7 +5039,7 @@
   </w:p>
   <w:tbl>
     <w:tblPr>
-      <w:tblStyle w:val="af1"/>
+      <w:tblStyle w:val="afb"/>
       <w:tblW w:w="9486" w:type="dxa"/>
       <w:tblBorders>
         <w:top w:val="single" w:sz="6" w:space="0" w:color="000000"/>
@@ -5224,7 +5248,7 @@
   </w:p>
   <w:tbl>
     <w:tblPr>
-      <w:tblStyle w:val="af0"/>
+      <w:tblStyle w:val="afa"/>
       <w:tblW w:w="9558" w:type="dxa"/>
       <w:tblBorders>
         <w:top w:val="single" w:sz="6" w:space="0" w:color="000000"/>
@@ -5356,9 +5380,122 @@
 <file path=word/numbering.xml><?xml version="1.0" encoding="utf-8"?>
 <w:numbering xmlns:wpc="http://schemas.microsoft.com/office/word/2010/wordprocessingCanvas" xmlns:cx="http://schemas.microsoft.com/office/drawing/2014/chartex" xmlns:cx1="http://schemas.microsoft.com/office/drawing/2015/9/8/chartex" xmlns:mc="http://schemas.openxmlformats.org/markup-compatibility/2006" xmlns:o="urn:schemas-microsoft-com:office:office" xmlns:r="http://schemas.openxmlformats.org/officeDocument/2006/relationships" xmlns:m="http://schemas.openxmlformats.org/officeDocument/2006/math" xmlns:v="urn:schemas-microsoft-com:vml" xmlns:wp14="http://schemas.microsoft.com/office/word/2010/wordprocessingDrawing" xmlns:wp="http://schemas.openxmlformats.org/drawingml/2006/wordprocessingDrawing" xmlns:w10="urn:schemas-microsoft-com:office:word" xmlns:w="http://schemas.openxmlformats.org/wordprocessingml/2006/main" xmlns:w14="http://schemas.microsoft.com/office/word/2010/wordml" xmlns:w15="http://schemas.microsoft.com/office/word/2012/wordml" xmlns:w16se="http://schemas.microsoft.com/office/word/2015/wordml/symex" xmlns:wpg="http://schemas.microsoft.com/office/word/2010/wordprocessingGroup" xmlns:wpi="http://schemas.microsoft.com/office/word/2010/wordprocessingInk" xmlns:wne="http://schemas.microsoft.com/office/word/2006/wordml" xmlns:wps="http://schemas.microsoft.com/office/word/2010/wordprocessingShape" mc:Ignorable="w14 w15 w16se wp14">
   <w:abstractNum w:abstractNumId="0" w15:restartNumberingAfterBreak="0">
-    <w:nsid w:val="02895DD5"/>
+    <w:nsid w:val="04525F54"/>
     <w:multiLevelType w:val="multilevel"/>
-    <w:tmpl w:val="F498033E"/>
+    <w:tmpl w:val="D37E090E"/>
+    <w:lvl w:ilvl="0">
+      <w:start w:val="1"/>
+      <w:numFmt w:val="decimal"/>
+      <w:lvlText w:val="%1."/>
+      <w:lvlJc w:val="right"/>
+      <w:pPr>
+        <w:ind w:left="720" w:hanging="360"/>
+      </w:pPr>
+      <w:rPr>
+        <w:u w:val="none"/>
+      </w:rPr>
+    </w:lvl>
+    <w:lvl w:ilvl="1">
+      <w:start w:val="1"/>
+      <w:numFmt w:val="decimal"/>
+      <w:lvlText w:val="%1.%2."/>
+      <w:lvlJc w:val="right"/>
+      <w:pPr>
+        <w:ind w:left="1440" w:hanging="360"/>
+      </w:pPr>
+      <w:rPr>
+        <w:u w:val="none"/>
+      </w:rPr>
+    </w:lvl>
+    <w:lvl w:ilvl="2">
+      <w:start w:val="1"/>
+      <w:numFmt w:val="decimal"/>
+      <w:lvlText w:val="%1.%2.%3."/>
+      <w:lvlJc w:val="right"/>
+      <w:pPr>
+        <w:ind w:left="2160" w:hanging="360"/>
+      </w:pPr>
+      <w:rPr>
+        <w:u w:val="none"/>
+      </w:rPr>
+    </w:lvl>
+    <w:lvl w:ilvl="3">
+      <w:start w:val="1"/>
+      <w:numFmt w:val="decimal"/>
+      <w:lvlText w:val="%1.%2.%3.%4."/>
+      <w:lvlJc w:val="right"/>
+      <w:pPr>
+        <w:ind w:left="2880" w:hanging="360"/>
+      </w:pPr>
+      <w:rPr>
+        <w:u w:val="none"/>
+      </w:rPr>
+    </w:lvl>
+    <w:lvl w:ilvl="4">
+      <w:start w:val="1"/>
+      <w:numFmt w:val="decimal"/>
+      <w:lvlText w:val="%1.%2.%3.%4.%5."/>
+      <w:lvlJc w:val="right"/>
+      <w:pPr>
+        <w:ind w:left="3600" w:hanging="360"/>
+      </w:pPr>
+      <w:rPr>
+        <w:u w:val="none"/>
+      </w:rPr>
+    </w:lvl>
+    <w:lvl w:ilvl="5">
+      <w:start w:val="1"/>
+      <w:numFmt w:val="decimal"/>
+      <w:lvlText w:val="%1.%2.%3.%4.%5.%6."/>
+      <w:lvlJc w:val="right"/>
+      <w:pPr>
+        <w:ind w:left="4320" w:hanging="360"/>
+      </w:pPr>
+      <w:rPr>
+        <w:u w:val="none"/>
+      </w:rPr>
+    </w:lvl>
+    <w:lvl w:ilvl="6">
+      <w:start w:val="1"/>
+      <w:numFmt w:val="decimal"/>
+      <w:lvlText w:val="%1.%2.%3.%4.%5.%6.%7."/>
+      <w:lvlJc w:val="right"/>
+      <w:pPr>
+        <w:ind w:left="5040" w:hanging="360"/>
+      </w:pPr>
+      <w:rPr>
+        <w:u w:val="none"/>
+      </w:rPr>
+    </w:lvl>
+    <w:lvl w:ilvl="7">
+      <w:start w:val="1"/>
+      <w:numFmt w:val="decimal"/>
+      <w:lvlText w:val="%1.%2.%3.%4.%5.%6.%7.%8."/>
+      <w:lvlJc w:val="right"/>
+      <w:pPr>
+        <w:ind w:left="5760" w:hanging="360"/>
+      </w:pPr>
+      <w:rPr>
+        <w:u w:val="none"/>
+      </w:rPr>
+    </w:lvl>
+    <w:lvl w:ilvl="8">
+      <w:start w:val="1"/>
+      <w:numFmt w:val="decimal"/>
+      <w:lvlText w:val="%1.%2.%3.%4.%5.%6.%7.%8.%9."/>
+      <w:lvlJc w:val="right"/>
+      <w:pPr>
+        <w:ind w:left="6480" w:hanging="360"/>
+      </w:pPr>
+      <w:rPr>
+        <w:u w:val="none"/>
+      </w:rPr>
+    </w:lvl>
+  </w:abstractNum>
+  <w:abstractNum w:abstractNumId="1" w15:restartNumberingAfterBreak="0">
+    <w:nsid w:val="0E3963ED"/>
+    <w:multiLevelType w:val="multilevel"/>
+    <w:tmpl w:val="9E9AFD44"/>
     <w:lvl w:ilvl="0">
       <w:start w:val="1"/>
       <w:numFmt w:val="bullet"/>
@@ -5468,10 +5605,10 @@
       </w:rPr>
     </w:lvl>
   </w:abstractNum>
-  <w:abstractNum w:abstractNumId="1" w15:restartNumberingAfterBreak="0">
-    <w:nsid w:val="0CCC1CA8"/>
+  <w:abstractNum w:abstractNumId="2" w15:restartNumberingAfterBreak="0">
+    <w:nsid w:val="10D44865"/>
     <w:multiLevelType w:val="multilevel"/>
-    <w:tmpl w:val="FBEC340C"/>
+    <w:tmpl w:val="FCC251AA"/>
     <w:lvl w:ilvl="0">
       <w:start w:val="1"/>
       <w:numFmt w:val="bullet"/>
@@ -5581,10 +5718,10 @@
       </w:rPr>
     </w:lvl>
   </w:abstractNum>
-  <w:abstractNum w:abstractNumId="2" w15:restartNumberingAfterBreak="0">
-    <w:nsid w:val="3C9C7BDC"/>
+  <w:abstractNum w:abstractNumId="3" w15:restartNumberingAfterBreak="0">
+    <w:nsid w:val="29252D0D"/>
     <w:multiLevelType w:val="multilevel"/>
-    <w:tmpl w:val="E9E818F4"/>
+    <w:tmpl w:val="F5823D6C"/>
     <w:lvl w:ilvl="0">
       <w:start w:val="1"/>
       <w:numFmt w:val="bullet"/>
@@ -5694,10 +5831,10 @@
       </w:rPr>
     </w:lvl>
   </w:abstractNum>
-  <w:abstractNum w:abstractNumId="3" w15:restartNumberingAfterBreak="0">
-    <w:nsid w:val="3FAD016E"/>
+  <w:abstractNum w:abstractNumId="4" w15:restartNumberingAfterBreak="0">
+    <w:nsid w:val="29DB6860"/>
     <w:multiLevelType w:val="multilevel"/>
-    <w:tmpl w:val="0986A830"/>
+    <w:tmpl w:val="1234BA28"/>
     <w:lvl w:ilvl="0">
       <w:start w:val="1"/>
       <w:numFmt w:val="bullet"/>
@@ -5807,236 +5944,123 @@
       </w:rPr>
     </w:lvl>
   </w:abstractNum>
-  <w:abstractNum w:abstractNumId="4" w15:restartNumberingAfterBreak="0">
-    <w:nsid w:val="45A460EB"/>
+  <w:abstractNum w:abstractNumId="5" w15:restartNumberingAfterBreak="0">
+    <w:nsid w:val="517006A3"/>
     <w:multiLevelType w:val="multilevel"/>
-    <w:tmpl w:val="BC7EDD64"/>
+    <w:tmpl w:val="966E7DB0"/>
     <w:lvl w:ilvl="0">
       <w:start w:val="1"/>
-      <w:numFmt w:val="bullet"/>
-      <w:lvlText w:val="-"/>
-      <w:lvlJc w:val="left"/>
-      <w:pPr>
-        <w:ind w:left="720" w:hanging="360"/>
-      </w:pPr>
-      <w:rPr>
-        <w:u w:val="none"/>
+      <w:numFmt w:val="decimal"/>
+      <w:lvlText w:val="%1."/>
+      <w:lvlJc w:val="left"/>
+      <w:pPr>
+        <w:ind w:left="0" w:firstLine="0"/>
+      </w:pPr>
+      <w:rPr>
+        <w:vertAlign w:val="baseline"/>
       </w:rPr>
     </w:lvl>
     <w:lvl w:ilvl="1">
       <w:start w:val="1"/>
-      <w:numFmt w:val="bullet"/>
-      <w:lvlText w:val="-"/>
-      <w:lvlJc w:val="left"/>
-      <w:pPr>
-        <w:ind w:left="1440" w:hanging="360"/>
-      </w:pPr>
-      <w:rPr>
-        <w:u w:val="none"/>
+      <w:numFmt w:val="decimal"/>
+      <w:lvlText w:val="%1.%2"/>
+      <w:lvlJc w:val="left"/>
+      <w:pPr>
+        <w:ind w:left="0" w:firstLine="0"/>
+      </w:pPr>
+      <w:rPr>
+        <w:vertAlign w:val="baseline"/>
       </w:rPr>
     </w:lvl>
     <w:lvl w:ilvl="2">
       <w:start w:val="1"/>
-      <w:numFmt w:val="bullet"/>
-      <w:lvlText w:val="-"/>
-      <w:lvlJc w:val="left"/>
-      <w:pPr>
-        <w:ind w:left="2160" w:hanging="360"/>
-      </w:pPr>
-      <w:rPr>
-        <w:u w:val="none"/>
+      <w:numFmt w:val="decimal"/>
+      <w:lvlText w:val="%1.%2.%3"/>
+      <w:lvlJc w:val="left"/>
+      <w:pPr>
+        <w:ind w:left="0" w:firstLine="0"/>
+      </w:pPr>
+      <w:rPr>
+        <w:vertAlign w:val="baseline"/>
       </w:rPr>
     </w:lvl>
     <w:lvl w:ilvl="3">
       <w:start w:val="1"/>
-      <w:numFmt w:val="bullet"/>
-      <w:lvlText w:val="-"/>
-      <w:lvlJc w:val="left"/>
-      <w:pPr>
-        <w:ind w:left="2880" w:hanging="360"/>
-      </w:pPr>
-      <w:rPr>
-        <w:u w:val="none"/>
+      <w:numFmt w:val="decimal"/>
+      <w:lvlText w:val="%1.%2.%3.%4"/>
+      <w:lvlJc w:val="left"/>
+      <w:pPr>
+        <w:ind w:left="0" w:firstLine="0"/>
+      </w:pPr>
+      <w:rPr>
+        <w:vertAlign w:val="baseline"/>
       </w:rPr>
     </w:lvl>
     <w:lvl w:ilvl="4">
       <w:start w:val="1"/>
-      <w:numFmt w:val="bullet"/>
-      <w:lvlText w:val="-"/>
-      <w:lvlJc w:val="left"/>
-      <w:pPr>
-        <w:ind w:left="3600" w:hanging="360"/>
-      </w:pPr>
-      <w:rPr>
-        <w:u w:val="none"/>
+      <w:numFmt w:val="decimal"/>
+      <w:lvlText w:val="%1.%2.%3.%4.%5"/>
+      <w:lvlJc w:val="left"/>
+      <w:pPr>
+        <w:ind w:left="0" w:firstLine="0"/>
+      </w:pPr>
+      <w:rPr>
+        <w:vertAlign w:val="baseline"/>
       </w:rPr>
     </w:lvl>
     <w:lvl w:ilvl="5">
       <w:start w:val="1"/>
-      <w:numFmt w:val="bullet"/>
-      <w:lvlText w:val="-"/>
-      <w:lvlJc w:val="left"/>
-      <w:pPr>
-        <w:ind w:left="4320" w:hanging="360"/>
-      </w:pPr>
-      <w:rPr>
-        <w:u w:val="none"/>
+      <w:numFmt w:val="decimal"/>
+      <w:lvlText w:val="%1.%2.%3.%4.%5.%6"/>
+      <w:lvlJc w:val="left"/>
+      <w:pPr>
+        <w:ind w:left="0" w:firstLine="0"/>
+      </w:pPr>
+      <w:rPr>
+        <w:vertAlign w:val="baseline"/>
       </w:rPr>
     </w:lvl>
     <w:lvl w:ilvl="6">
       <w:start w:val="1"/>
-      <w:numFmt w:val="bullet"/>
-      <w:lvlText w:val="-"/>
-      <w:lvlJc w:val="left"/>
-      <w:pPr>
-        <w:ind w:left="5040" w:hanging="360"/>
-      </w:pPr>
-      <w:rPr>
-        <w:u w:val="none"/>
+      <w:numFmt w:val="decimal"/>
+      <w:lvlText w:val="%1.%2.%3.%4.%5.%6.%7"/>
+      <w:lvlJc w:val="left"/>
+      <w:pPr>
+        <w:ind w:left="0" w:firstLine="0"/>
+      </w:pPr>
+      <w:rPr>
+        <w:vertAlign w:val="baseline"/>
       </w:rPr>
     </w:lvl>
     <w:lvl w:ilvl="7">
       <w:start w:val="1"/>
-      <w:numFmt w:val="bullet"/>
-      <w:lvlText w:val="-"/>
-      <w:lvlJc w:val="left"/>
-      <w:pPr>
-        <w:ind w:left="5760" w:hanging="360"/>
-      </w:pPr>
-      <w:rPr>
-        <w:u w:val="none"/>
+      <w:numFmt w:val="decimal"/>
+      <w:lvlText w:val="%1.%2.%3.%4.%5.%6.%7.%8"/>
+      <w:lvlJc w:val="left"/>
+      <w:pPr>
+        <w:ind w:left="0" w:firstLine="0"/>
+      </w:pPr>
+      <w:rPr>
+        <w:vertAlign w:val="baseline"/>
       </w:rPr>
     </w:lvl>
     <w:lvl w:ilvl="8">
       <w:start w:val="1"/>
-      <w:numFmt w:val="bullet"/>
-      <w:lvlText w:val="-"/>
-      <w:lvlJc w:val="left"/>
-      <w:pPr>
-        <w:ind w:left="6480" w:hanging="360"/>
-      </w:pPr>
-      <w:rPr>
-        <w:u w:val="none"/>
-      </w:rPr>
-    </w:lvl>
-  </w:abstractNum>
-  <w:abstractNum w:abstractNumId="5" w15:restartNumberingAfterBreak="0">
-    <w:nsid w:val="529D063D"/>
-    <w:multiLevelType w:val="multilevel"/>
-    <w:tmpl w:val="257A1A0C"/>
-    <w:lvl w:ilvl="0">
-      <w:start w:val="1"/>
-      <w:numFmt w:val="bullet"/>
-      <w:lvlText w:val="-"/>
-      <w:lvlJc w:val="left"/>
-      <w:pPr>
-        <w:ind w:left="720" w:hanging="360"/>
-      </w:pPr>
-      <w:rPr>
-        <w:u w:val="none"/>
-      </w:rPr>
-    </w:lvl>
-    <w:lvl w:ilvl="1">
-      <w:start w:val="1"/>
-      <w:numFmt w:val="bullet"/>
-      <w:lvlText w:val="-"/>
-      <w:lvlJc w:val="left"/>
-      <w:pPr>
-        <w:ind w:left="1440" w:hanging="360"/>
-      </w:pPr>
-      <w:rPr>
-        <w:u w:val="none"/>
-      </w:rPr>
-    </w:lvl>
-    <w:lvl w:ilvl="2">
-      <w:start w:val="1"/>
-      <w:numFmt w:val="bullet"/>
-      <w:lvlText w:val="-"/>
-      <w:lvlJc w:val="left"/>
-      <w:pPr>
-        <w:ind w:left="2160" w:hanging="360"/>
-      </w:pPr>
-      <w:rPr>
-        <w:u w:val="none"/>
-      </w:rPr>
-    </w:lvl>
-    <w:lvl w:ilvl="3">
-      <w:start w:val="1"/>
-      <w:numFmt w:val="bullet"/>
-      <w:lvlText w:val="-"/>
-      <w:lvlJc w:val="left"/>
-      <w:pPr>
-        <w:ind w:left="2880" w:hanging="360"/>
-      </w:pPr>
-      <w:rPr>
-        <w:u w:val="none"/>
-      </w:rPr>
-    </w:lvl>
-    <w:lvl w:ilvl="4">
-      <w:start w:val="1"/>
-      <w:numFmt w:val="bullet"/>
-      <w:lvlText w:val="-"/>
-      <w:lvlJc w:val="left"/>
-      <w:pPr>
-        <w:ind w:left="3600" w:hanging="360"/>
-      </w:pPr>
-      <w:rPr>
-        <w:u w:val="none"/>
-      </w:rPr>
-    </w:lvl>
-    <w:lvl w:ilvl="5">
-      <w:start w:val="1"/>
-      <w:numFmt w:val="bullet"/>
-      <w:lvlText w:val="-"/>
-      <w:lvlJc w:val="left"/>
-      <w:pPr>
-        <w:ind w:left="4320" w:hanging="360"/>
-      </w:pPr>
-      <w:rPr>
-        <w:u w:val="none"/>
-      </w:rPr>
-    </w:lvl>
-    <w:lvl w:ilvl="6">
-      <w:start w:val="1"/>
-      <w:numFmt w:val="bullet"/>
-      <w:lvlText w:val="-"/>
-      <w:lvlJc w:val="left"/>
-      <w:pPr>
-        <w:ind w:left="5040" w:hanging="360"/>
-      </w:pPr>
-      <w:rPr>
-        <w:u w:val="none"/>
-      </w:rPr>
-    </w:lvl>
-    <w:lvl w:ilvl="7">
-      <w:start w:val="1"/>
-      <w:numFmt w:val="bullet"/>
-      <w:lvlText w:val="-"/>
-      <w:lvlJc w:val="left"/>
-      <w:pPr>
-        <w:ind w:left="5760" w:hanging="360"/>
-      </w:pPr>
-      <w:rPr>
-        <w:u w:val="none"/>
-      </w:rPr>
-    </w:lvl>
-    <w:lvl w:ilvl="8">
-      <w:start w:val="1"/>
-      <w:numFmt w:val="bullet"/>
-      <w:lvlText w:val="-"/>
-      <w:lvlJc w:val="left"/>
-      <w:pPr>
-        <w:ind w:left="6480" w:hanging="360"/>
-      </w:pPr>
-      <w:rPr>
-        <w:u w:val="none"/>
+      <w:numFmt w:val="decimal"/>
+      <w:lvlText w:val="%1.%2.%3.%4.%5.%6.%7.%8.%9"/>
+      <w:lvlJc w:val="left"/>
+      <w:pPr>
+        <w:ind w:left="0" w:firstLine="0"/>
+      </w:pPr>
+      <w:rPr>
+        <w:vertAlign w:val="baseline"/>
       </w:rPr>
     </w:lvl>
   </w:abstractNum>
   <w:abstractNum w:abstractNumId="6" w15:restartNumberingAfterBreak="0">
-    <w:nsid w:val="5442392D"/>
+    <w:nsid w:val="5A693258"/>
     <w:multiLevelType w:val="multilevel"/>
-    <w:tmpl w:val="794844AE"/>
+    <w:tmpl w:val="4230B778"/>
     <w:lvl w:ilvl="0">
       <w:start w:val="1"/>
       <w:numFmt w:val="bullet"/>
@@ -6156,122 +6180,122 @@
     </w:lvl>
   </w:abstractNum>
   <w:abstractNum w:abstractNumId="7" w15:restartNumberingAfterBreak="0">
-    <w:nsid w:val="593D341E"/>
+    <w:nsid w:val="5B3B4256"/>
     <w:multiLevelType w:val="multilevel"/>
-    <w:tmpl w:val="5C245EDE"/>
+    <w:tmpl w:val="5972EF80"/>
     <w:lvl w:ilvl="0">
       <w:start w:val="1"/>
-      <w:numFmt w:val="decimal"/>
-      <w:lvlText w:val="%1."/>
-      <w:lvlJc w:val="left"/>
-      <w:pPr>
-        <w:ind w:left="0" w:firstLine="0"/>
-      </w:pPr>
-      <w:rPr>
-        <w:vertAlign w:val="baseline"/>
+      <w:numFmt w:val="bullet"/>
+      <w:lvlText w:val="-"/>
+      <w:lvlJc w:val="left"/>
+      <w:pPr>
+        <w:ind w:left="720" w:hanging="360"/>
+      </w:pPr>
+      <w:rPr>
+        <w:u w:val="none"/>
       </w:rPr>
     </w:lvl>
     <w:lvl w:ilvl="1">
       <w:start w:val="1"/>
-      <w:numFmt w:val="decimal"/>
-      <w:lvlText w:val="%1.%2"/>
-      <w:lvlJc w:val="left"/>
-      <w:pPr>
-        <w:ind w:left="0" w:firstLine="0"/>
-      </w:pPr>
-      <w:rPr>
-        <w:vertAlign w:val="baseline"/>
+      <w:numFmt w:val="bullet"/>
+      <w:lvlText w:val="-"/>
+      <w:lvlJc w:val="left"/>
+      <w:pPr>
+        <w:ind w:left="1440" w:hanging="360"/>
+      </w:pPr>
+      <w:rPr>
+        <w:u w:val="none"/>
       </w:rPr>
     </w:lvl>
     <w:lvl w:ilvl="2">
       <w:start w:val="1"/>
-      <w:numFmt w:val="decimal"/>
-      <w:lvlText w:val="%1.%2.%3"/>
-      <w:lvlJc w:val="left"/>
-      <w:pPr>
-        <w:ind w:left="0" w:firstLine="0"/>
-      </w:pPr>
-      <w:rPr>
-        <w:vertAlign w:val="baseline"/>
+      <w:numFmt w:val="bullet"/>
+      <w:lvlText w:val="-"/>
+      <w:lvlJc w:val="left"/>
+      <w:pPr>
+        <w:ind w:left="2160" w:hanging="360"/>
+      </w:pPr>
+      <w:rPr>
+        <w:u w:val="none"/>
       </w:rPr>
     </w:lvl>
     <w:lvl w:ilvl="3">
       <w:start w:val="1"/>
-      <w:numFmt w:val="decimal"/>
-      <w:lvlText w:val="%1.%2.%3.%4"/>
-      <w:lvlJc w:val="left"/>
-      <w:pPr>
-        <w:ind w:left="0" w:firstLine="0"/>
-      </w:pPr>
-      <w:rPr>
-        <w:vertAlign w:val="baseline"/>
+      <w:numFmt w:val="bullet"/>
+      <w:lvlText w:val="-"/>
+      <w:lvlJc w:val="left"/>
+      <w:pPr>
+        <w:ind w:left="2880" w:hanging="360"/>
+      </w:pPr>
+      <w:rPr>
+        <w:u w:val="none"/>
       </w:rPr>
     </w:lvl>
     <w:lvl w:ilvl="4">
       <w:start w:val="1"/>
-      <w:numFmt w:val="decimal"/>
-      <w:lvlText w:val="%1.%2.%3.%4.%5"/>
-      <w:lvlJc w:val="left"/>
-      <w:pPr>
-        <w:ind w:left="0" w:firstLine="0"/>
-      </w:pPr>
-      <w:rPr>
-        <w:vertAlign w:val="baseline"/>
+      <w:numFmt w:val="bullet"/>
+      <w:lvlText w:val="-"/>
+      <w:lvlJc w:val="left"/>
+      <w:pPr>
+        <w:ind w:left="3600" w:hanging="360"/>
+      </w:pPr>
+      <w:rPr>
+        <w:u w:val="none"/>
       </w:rPr>
     </w:lvl>
     <w:lvl w:ilvl="5">
       <w:start w:val="1"/>
-      <w:numFmt w:val="decimal"/>
-      <w:lvlText w:val="%1.%2.%3.%4.%5.%6"/>
-      <w:lvlJc w:val="left"/>
-      <w:pPr>
-        <w:ind w:left="0" w:firstLine="0"/>
-      </w:pPr>
-      <w:rPr>
-        <w:vertAlign w:val="baseline"/>
+      <w:numFmt w:val="bullet"/>
+      <w:lvlText w:val="-"/>
+      <w:lvlJc w:val="left"/>
+      <w:pPr>
+        <w:ind w:left="4320" w:hanging="360"/>
+      </w:pPr>
+      <w:rPr>
+        <w:u w:val="none"/>
       </w:rPr>
     </w:lvl>
     <w:lvl w:ilvl="6">
       <w:start w:val="1"/>
-      <w:numFmt w:val="decimal"/>
-      <w:lvlText w:val="%1.%2.%3.%4.%5.%6.%7"/>
-      <w:lvlJc w:val="left"/>
-      <w:pPr>
-        <w:ind w:left="0" w:firstLine="0"/>
-      </w:pPr>
-      <w:rPr>
-        <w:vertAlign w:val="baseline"/>
+      <w:numFmt w:val="bullet"/>
+      <w:lvlText w:val="-"/>
+      <w:lvlJc w:val="left"/>
+      <w:pPr>
+        <w:ind w:left="5040" w:hanging="360"/>
+      </w:pPr>
+      <w:rPr>
+        <w:u w:val="none"/>
       </w:rPr>
     </w:lvl>
     <w:lvl w:ilvl="7">
       <w:start w:val="1"/>
-      <w:numFmt w:val="decimal"/>
-      <w:lvlText w:val="%1.%2.%3.%4.%5.%6.%7.%8"/>
-      <w:lvlJc w:val="left"/>
-      <w:pPr>
-        <w:ind w:left="0" w:firstLine="0"/>
-      </w:pPr>
-      <w:rPr>
-        <w:vertAlign w:val="baseline"/>
+      <w:numFmt w:val="bullet"/>
+      <w:lvlText w:val="-"/>
+      <w:lvlJc w:val="left"/>
+      <w:pPr>
+        <w:ind w:left="5760" w:hanging="360"/>
+      </w:pPr>
+      <w:rPr>
+        <w:u w:val="none"/>
       </w:rPr>
     </w:lvl>
     <w:lvl w:ilvl="8">
       <w:start w:val="1"/>
-      <w:numFmt w:val="decimal"/>
-      <w:lvlText w:val="%1.%2.%3.%4.%5.%6.%7.%8.%9"/>
-      <w:lvlJc w:val="left"/>
-      <w:pPr>
-        <w:ind w:left="0" w:firstLine="0"/>
-      </w:pPr>
-      <w:rPr>
-        <w:vertAlign w:val="baseline"/>
+      <w:numFmt w:val="bullet"/>
+      <w:lvlText w:val="-"/>
+      <w:lvlJc w:val="left"/>
+      <w:pPr>
+        <w:ind w:left="6480" w:hanging="360"/>
+      </w:pPr>
+      <w:rPr>
+        <w:u w:val="none"/>
       </w:rPr>
     </w:lvl>
   </w:abstractNum>
   <w:abstractNum w:abstractNumId="8" w15:restartNumberingAfterBreak="0">
-    <w:nsid w:val="61AF4AB7"/>
+    <w:nsid w:val="64C05BDA"/>
     <w:multiLevelType w:val="multilevel"/>
-    <w:tmpl w:val="12B653A8"/>
+    <w:tmpl w:val="F8A8CDEC"/>
     <w:lvl w:ilvl="0">
       <w:start w:val="1"/>
       <w:numFmt w:val="decimal"/>
@@ -6384,14 +6408,14 @@
     </w:lvl>
   </w:abstractNum>
   <w:abstractNum w:abstractNumId="9" w15:restartNumberingAfterBreak="0">
-    <w:nsid w:val="71213E33"/>
+    <w:nsid w:val="70372D5D"/>
     <w:multiLevelType w:val="multilevel"/>
-    <w:tmpl w:val="D908AD14"/>
+    <w:tmpl w:val="ED405290"/>
     <w:lvl w:ilvl="0">
       <w:start w:val="1"/>
-      <w:numFmt w:val="decimal"/>
-      <w:lvlText w:val="%1."/>
-      <w:lvlJc w:val="right"/>
+      <w:numFmt w:val="bullet"/>
+      <w:lvlText w:val="-"/>
+      <w:lvlJc w:val="left"/>
       <w:pPr>
         <w:ind w:left="720" w:hanging="360"/>
       </w:pPr>
@@ -6401,9 +6425,9 @@
     </w:lvl>
     <w:lvl w:ilvl="1">
       <w:start w:val="1"/>
-      <w:numFmt w:val="decimal"/>
-      <w:lvlText w:val="%1.%2."/>
-      <w:lvlJc w:val="right"/>
+      <w:numFmt w:val="bullet"/>
+      <w:lvlText w:val="-"/>
+      <w:lvlJc w:val="left"/>
       <w:pPr>
         <w:ind w:left="1440" w:hanging="360"/>
       </w:pPr>
@@ -6413,9 +6437,9 @@
     </w:lvl>
     <w:lvl w:ilvl="2">
       <w:start w:val="1"/>
-      <w:numFmt w:val="decimal"/>
-      <w:lvlText w:val="%1.%2.%3."/>
-      <w:lvlJc w:val="right"/>
+      <w:numFmt w:val="bullet"/>
+      <w:lvlText w:val="-"/>
+      <w:lvlJc w:val="left"/>
       <w:pPr>
         <w:ind w:left="2160" w:hanging="360"/>
       </w:pPr>
@@ -6425,9 +6449,9 @@
     </w:lvl>
     <w:lvl w:ilvl="3">
       <w:start w:val="1"/>
-      <w:numFmt w:val="decimal"/>
-      <w:lvlText w:val="%1.%2.%3.%4."/>
-      <w:lvlJc w:val="right"/>
+      <w:numFmt w:val="bullet"/>
+      <w:lvlText w:val="-"/>
+      <w:lvlJc w:val="left"/>
       <w:pPr>
         <w:ind w:left="2880" w:hanging="360"/>
       </w:pPr>
@@ -6437,9 +6461,9 @@
     </w:lvl>
     <w:lvl w:ilvl="4">
       <w:start w:val="1"/>
-      <w:numFmt w:val="decimal"/>
-      <w:lvlText w:val="%1.%2.%3.%4.%5."/>
-      <w:lvlJc w:val="right"/>
+      <w:numFmt w:val="bullet"/>
+      <w:lvlText w:val="-"/>
+      <w:lvlJc w:val="left"/>
       <w:pPr>
         <w:ind w:left="3600" w:hanging="360"/>
       </w:pPr>
@@ -6449,9 +6473,9 @@
     </w:lvl>
     <w:lvl w:ilvl="5">
       <w:start w:val="1"/>
-      <w:numFmt w:val="decimal"/>
-      <w:lvlText w:val="%1.%2.%3.%4.%5.%6."/>
-      <w:lvlJc w:val="right"/>
+      <w:numFmt w:val="bullet"/>
+      <w:lvlText w:val="-"/>
+      <w:lvlJc w:val="left"/>
       <w:pPr>
         <w:ind w:left="4320" w:hanging="360"/>
       </w:pPr>
@@ -6461,9 +6485,9 @@
     </w:lvl>
     <w:lvl w:ilvl="6">
       <w:start w:val="1"/>
-      <w:numFmt w:val="decimal"/>
-      <w:lvlText w:val="%1.%2.%3.%4.%5.%6.%7."/>
-      <w:lvlJc w:val="right"/>
+      <w:numFmt w:val="bullet"/>
+      <w:lvlText w:val="-"/>
+      <w:lvlJc w:val="left"/>
       <w:pPr>
         <w:ind w:left="5040" w:hanging="360"/>
       </w:pPr>
@@ -6473,9 +6497,9 @@
     </w:lvl>
     <w:lvl w:ilvl="7">
       <w:start w:val="1"/>
-      <w:numFmt w:val="decimal"/>
-      <w:lvlText w:val="%1.%2.%3.%4.%5.%6.%7.%8."/>
-      <w:lvlJc w:val="right"/>
+      <w:numFmt w:val="bullet"/>
+      <w:lvlText w:val="-"/>
+      <w:lvlJc w:val="left"/>
       <w:pPr>
         <w:ind w:left="5760" w:hanging="360"/>
       </w:pPr>
@@ -6485,9 +6509,9 @@
     </w:lvl>
     <w:lvl w:ilvl="8">
       <w:start w:val="1"/>
-      <w:numFmt w:val="decimal"/>
-      <w:lvlText w:val="%1.%2.%3.%4.%5.%6.%7.%8.%9."/>
-      <w:lvlJc w:val="right"/>
+      <w:numFmt w:val="bullet"/>
+      <w:lvlText w:val="-"/>
+      <w:lvlJc w:val="left"/>
       <w:pPr>
         <w:ind w:left="6480" w:hanging="360"/>
       </w:pPr>
@@ -6497,9 +6521,9 @@
     </w:lvl>
   </w:abstractNum>
   <w:abstractNum w:abstractNumId="10" w15:restartNumberingAfterBreak="0">
-    <w:nsid w:val="75F050A9"/>
+    <w:nsid w:val="75F9265C"/>
     <w:multiLevelType w:val="multilevel"/>
-    <w:tmpl w:val="547C8FC2"/>
+    <w:tmpl w:val="881E6662"/>
     <w:lvl w:ilvl="0">
       <w:start w:val="1"/>
       <w:numFmt w:val="bullet"/>
@@ -6613,31 +6637,31 @@
     <w:abstractNumId w:val="6"/>
   </w:num>
   <w:num w:numId="2">
-    <w:abstractNumId w:val="1"/>
+    <w:abstractNumId w:val="2"/>
   </w:num>
   <w:num w:numId="3">
-    <w:abstractNumId w:val="0"/>
+    <w:abstractNumId w:val="3"/>
   </w:num>
   <w:num w:numId="4">
     <w:abstractNumId w:val="5"/>
   </w:num>
   <w:num w:numId="5">
-    <w:abstractNumId w:val="3"/>
+    <w:abstractNumId w:val="4"/>
   </w:num>
   <w:num w:numId="6">
+    <w:abstractNumId w:val="0"/>
+  </w:num>
+  <w:num w:numId="7">
+    <w:abstractNumId w:val="9"/>
+  </w:num>
+  <w:num w:numId="8">
     <w:abstractNumId w:val="10"/>
   </w:num>
-  <w:num w:numId="7">
-    <w:abstractNumId w:val="7"/>
-  </w:num>
-  <w:num w:numId="8">
-    <w:abstractNumId w:val="9"/>
-  </w:num>
   <w:num w:numId="9">
-    <w:abstractNumId w:val="2"/>
+    <w:abstractNumId w:val="1"/>
   </w:num>
   <w:num w:numId="10">
-    <w:abstractNumId w:val="4"/>
+    <w:abstractNumId w:val="7"/>
   </w:num>
   <w:num w:numId="11">
     <w:abstractNumId w:val="8"/>
@@ -7892,6 +7916,116 @@
       </w:tblCellMar>
     </w:tblPr>
   </w:style>
+  <w:style w:type="table" w:customStyle="1" w:styleId="af2">
+    <w:basedOn w:val="TableNormal"/>
+    <w:tblPr>
+      <w:tblStyleRowBandSize w:val="1"/>
+      <w:tblStyleColBandSize w:val="1"/>
+      <w:tblCellMar>
+        <w:left w:w="70" w:type="dxa"/>
+        <w:right w:w="70" w:type="dxa"/>
+      </w:tblCellMar>
+    </w:tblPr>
+  </w:style>
+  <w:style w:type="table" w:customStyle="1" w:styleId="af3">
+    <w:basedOn w:val="TableNormal"/>
+    <w:tblPr>
+      <w:tblStyleRowBandSize w:val="1"/>
+      <w:tblStyleColBandSize w:val="1"/>
+      <w:tblCellMar>
+        <w:left w:w="70" w:type="dxa"/>
+        <w:right w:w="70" w:type="dxa"/>
+      </w:tblCellMar>
+    </w:tblPr>
+  </w:style>
+  <w:style w:type="table" w:customStyle="1" w:styleId="af4">
+    <w:basedOn w:val="TableNormal"/>
+    <w:tblPr>
+      <w:tblStyleRowBandSize w:val="1"/>
+      <w:tblStyleColBandSize w:val="1"/>
+      <w:tblCellMar>
+        <w:left w:w="70" w:type="dxa"/>
+        <w:right w:w="70" w:type="dxa"/>
+      </w:tblCellMar>
+    </w:tblPr>
+  </w:style>
+  <w:style w:type="table" w:customStyle="1" w:styleId="af5">
+    <w:basedOn w:val="TableNormal"/>
+    <w:tblPr>
+      <w:tblStyleRowBandSize w:val="1"/>
+      <w:tblStyleColBandSize w:val="1"/>
+      <w:tblCellMar>
+        <w:left w:w="70" w:type="dxa"/>
+        <w:right w:w="70" w:type="dxa"/>
+      </w:tblCellMar>
+    </w:tblPr>
+  </w:style>
+  <w:style w:type="table" w:customStyle="1" w:styleId="af6">
+    <w:basedOn w:val="TableNormal"/>
+    <w:tblPr>
+      <w:tblStyleRowBandSize w:val="1"/>
+      <w:tblStyleColBandSize w:val="1"/>
+      <w:tblCellMar>
+        <w:left w:w="70" w:type="dxa"/>
+        <w:right w:w="70" w:type="dxa"/>
+      </w:tblCellMar>
+    </w:tblPr>
+  </w:style>
+  <w:style w:type="table" w:customStyle="1" w:styleId="af7">
+    <w:basedOn w:val="TableNormal"/>
+    <w:tblPr>
+      <w:tblStyleRowBandSize w:val="1"/>
+      <w:tblStyleColBandSize w:val="1"/>
+      <w:tblCellMar>
+        <w:left w:w="70" w:type="dxa"/>
+        <w:right w:w="70" w:type="dxa"/>
+      </w:tblCellMar>
+    </w:tblPr>
+  </w:style>
+  <w:style w:type="table" w:customStyle="1" w:styleId="af8">
+    <w:basedOn w:val="TableNormal"/>
+    <w:tblPr>
+      <w:tblStyleRowBandSize w:val="1"/>
+      <w:tblStyleColBandSize w:val="1"/>
+      <w:tblCellMar>
+        <w:left w:w="70" w:type="dxa"/>
+        <w:right w:w="70" w:type="dxa"/>
+      </w:tblCellMar>
+    </w:tblPr>
+  </w:style>
+  <w:style w:type="table" w:customStyle="1" w:styleId="af9">
+    <w:basedOn w:val="TableNormal"/>
+    <w:tblPr>
+      <w:tblStyleRowBandSize w:val="1"/>
+      <w:tblStyleColBandSize w:val="1"/>
+      <w:tblCellMar>
+        <w:left w:w="70" w:type="dxa"/>
+        <w:right w:w="70" w:type="dxa"/>
+      </w:tblCellMar>
+    </w:tblPr>
+  </w:style>
+  <w:style w:type="table" w:customStyle="1" w:styleId="afa">
+    <w:basedOn w:val="TableNormal"/>
+    <w:tblPr>
+      <w:tblStyleRowBandSize w:val="1"/>
+      <w:tblStyleColBandSize w:val="1"/>
+      <w:tblCellMar>
+        <w:left w:w="70" w:type="dxa"/>
+        <w:right w:w="70" w:type="dxa"/>
+      </w:tblCellMar>
+    </w:tblPr>
+  </w:style>
+  <w:style w:type="table" w:customStyle="1" w:styleId="afb">
+    <w:basedOn w:val="TableNormal"/>
+    <w:tblPr>
+      <w:tblStyleRowBandSize w:val="1"/>
+      <w:tblStyleColBandSize w:val="1"/>
+      <w:tblCellMar>
+        <w:left w:w="70" w:type="dxa"/>
+        <w:right w:w="70" w:type="dxa"/>
+      </w:tblCellMar>
+    </w:tblPr>
+  </w:style>
 </w:styles>
 </file>
 
@@ -8217,7 +8351,7 @@
 
 <file path=customXml/item1.xml><?xml version="1.0" encoding="utf-8"?>
 <go:gDocsCustomXmlDataStorage xmlns:go="http://customooxmlschemas.google.com/" xmlns:r="http://schemas.openxmlformats.org/officeDocument/2006/relationships">
-  <go:docsCustomData xmlns:go="http://customooxmlschemas.google.com/" roundtripDataSignature="AMtx7mjpJGGQlNzV33K8pCm4hF+T1mh6tw==">AMUW2mXjOfPsMGcbiSx5Rl/4/vTkl3FeVQRy3N9VwInfJcysnm5EBIadSz+eX6DtYhPGpOJ49FsgL8khb716L3m/zs3vcv2ZCD5CGxR9mIxRZDJJZyKUMx7RfdGOL9xlmJdbRiBphMHtxUwSYo4SrAB9JmNLtI1nLyPG8CQkf+w5VBnw5NbJOvqJ5KUMP5cPH9MU5TcaljWS1ZZww9LHaMpTyo0CRKnZmi8oZKG5TdimUeSdgQnicwX8WHcr56hAnpLqYscsK2VX78BfQ6vjWN+Uji7tCWfUDOAEZN9dW+2/fvwq72GKo5jq4K5JeQm09c5bF0zYqohSwtHaHH3/J9AkXYfLnnECCg==</go:docsCustomData>
+  <go:docsCustomData xmlns:go="http://customooxmlschemas.google.com/" roundtripDataSignature="AMtx7mgm3zKWudd+VL1wACX37FJrH8+94w==">AMUW2mUUNqq362tpd/KC7RQTZVeAKwNHFrcg9XXx+b4p+ZnxlwLnPnnH06FNymxgwABAnoVrsOMutpSn+2lEFynFT7LzRYqqazCSyNCFpG69zfa/GCOqQfXGk9o3iV7iKXrXQ9n/pkmDH5wL/JWz1KTykimfHDewhy3Wrix6B0L024yuhSZS3SF0JDdjJ9T6+ges+Qlndo8GFVWetkp5P+lrXYOR714PwLQl9zd9GwFAWlpfOfw/AWTqHaHEUhpwcErLcrLGmKZgTUgt8SsNF3mUk1XGYu+mBLvkPtuhtTRFaxKcyjui5w/J05ZO+cbHe4oDXTAlQdz794NzJ7Fq0KCFw+B3UCwwqw==</go:docsCustomData>
 </go:gDocsCustomXmlDataStorage>
 </file>
 

</xml_diff>